<commit_message>
class 4 and 5 homework done
</commit_message>
<xml_diff>
--- a/Class 1 Summer_Homework.docx
+++ b/Class 1 Summer_Homework.docx
@@ -19,7 +19,7 @@
           <w:noProof/>
         </w:rPr>
         <w:drawing>
-          <wp:anchor distT="0" distB="0" distL="114300" distR="114300" simplePos="0" relativeHeight="251659264" behindDoc="0" locked="0" layoutInCell="1" allowOverlap="1" wp14:anchorId="2E2A367D" wp14:editId="24791C79">
+          <wp:anchor distT="0" distB="0" distL="114300" distR="114300" simplePos="0" relativeHeight="251659264" behindDoc="0" locked="0" layoutInCell="1" allowOverlap="1" wp14:anchorId="2E2A367D" wp14:editId="6AC82F98">
             <wp:simplePos x="0" y="0"/>
             <wp:positionH relativeFrom="margin">
               <wp:posOffset>0</wp:posOffset>
@@ -101,554 +101,649 @@
           <w:bCs/>
           <w:sz w:val="20"/>
         </w:rPr>
-        <w:t xml:space="preserve">Ratnanagar-7, </w:t>
-      </w:r>
-      <w:proofErr w:type="spellStart"/>
-      <w:r>
+        <w:t>Ratnanagar-7, Sauraha, Chitwan</w:t>
+      </w:r>
+    </w:p>
+    <w:p>
+      <w:pPr>
+        <w:spacing w:after="0" w:line="240" w:lineRule="auto"/>
+        <w:jc w:val="center"/>
         <w:rPr>
           <w:rFonts w:ascii="Times New Roman" w:hAnsi="Times New Roman"/>
           <w:b/>
           <w:bCs/>
           <w:sz w:val="20"/>
         </w:rPr>
-        <w:t>Sauraha</w:t>
-      </w:r>
-      <w:proofErr w:type="spellEnd"/>
+      </w:pPr>
       <w:r>
         <w:rPr>
           <w:rFonts w:ascii="Times New Roman" w:hAnsi="Times New Roman"/>
           <w:b/>
           <w:bCs/>
-          <w:sz w:val="20"/>
-        </w:rPr>
-        <w:t>, Chitwan</w:t>
-      </w:r>
-    </w:p>
-    <w:p>
-      <w:pPr>
-        <w:spacing w:after="0" w:line="240" w:lineRule="auto"/>
+          <w:sz w:val="24"/>
+          <w:szCs w:val="24"/>
+          <w:u w:val="single"/>
+        </w:rPr>
+        <w:t>Summer Vacation Assignment - 2082</w:t>
+      </w:r>
+    </w:p>
+    <w:p>
+      <w:pPr>
+        <w:spacing w:after="0" w:line="240" w:lineRule="auto"/>
+        <w:rPr>
+          <w:rFonts w:ascii="Times New Roman" w:hAnsi="Times New Roman" w:cs="Times New Roman"/>
+          <w:sz w:val="24"/>
+          <w:szCs w:val="24"/>
+        </w:rPr>
+      </w:pPr>
+      <w:r>
+        <w:rPr>
+          <w:rFonts w:ascii="Times New Roman" w:hAnsi="Times New Roman" w:cs="Times New Roman"/>
+          <w:sz w:val="24"/>
+          <w:szCs w:val="24"/>
+          <w:u w:val="single"/>
+        </w:rPr>
+        <w:t>Math’s</w:t>
+      </w:r>
+      <w:r>
+        <w:rPr>
+          <w:rFonts w:ascii="Times New Roman" w:hAnsi="Times New Roman" w:cs="Times New Roman"/>
+          <w:sz w:val="24"/>
+          <w:szCs w:val="24"/>
+        </w:rPr>
+        <w:t> </w:t>
+      </w:r>
+    </w:p>
+    <w:p>
+      <w:pPr>
+        <w:spacing w:after="0" w:line="240" w:lineRule="auto"/>
+        <w:ind w:left="360"/>
+        <w:rPr>
+          <w:rFonts w:ascii="Times New Roman" w:hAnsi="Times New Roman" w:cs="Times New Roman"/>
+          <w:sz w:val="24"/>
+          <w:szCs w:val="24"/>
+        </w:rPr>
+      </w:pPr>
+      <w:r>
+        <w:rPr>
+          <w:rFonts w:ascii="Times New Roman" w:hAnsi="Times New Roman" w:cs="Times New Roman"/>
+          <w:sz w:val="24"/>
+          <w:szCs w:val="24"/>
+        </w:rPr>
+        <w:t xml:space="preserve">1. </w:t>
+      </w:r>
+      <w:r>
+        <w:rPr>
+          <w:rFonts w:ascii="Times New Roman" w:hAnsi="Times New Roman" w:cs="Times New Roman"/>
+          <w:sz w:val="24"/>
+          <w:szCs w:val="24"/>
+        </w:rPr>
+        <w:t xml:space="preserve">Cut and paste different types of shapes in </w:t>
+      </w:r>
+      <w:r>
+        <w:rPr>
+          <w:rFonts w:ascii="Times New Roman" w:hAnsi="Times New Roman" w:cs="Times New Roman"/>
+          <w:sz w:val="24"/>
+          <w:szCs w:val="24"/>
+        </w:rPr>
+        <w:t>chart paper</w:t>
+      </w:r>
+      <w:r>
+        <w:rPr>
+          <w:rFonts w:ascii="Times New Roman" w:hAnsi="Times New Roman" w:cs="Times New Roman"/>
+          <w:sz w:val="24"/>
+          <w:szCs w:val="24"/>
+        </w:rPr>
+        <w:t>. </w:t>
+      </w:r>
+    </w:p>
+    <w:p>
+      <w:pPr>
+        <w:spacing w:after="0" w:line="240" w:lineRule="auto"/>
+        <w:rPr>
+          <w:rFonts w:ascii="Times New Roman" w:hAnsi="Times New Roman" w:cs="Times New Roman"/>
+          <w:sz w:val="24"/>
+          <w:szCs w:val="24"/>
+        </w:rPr>
+      </w:pPr>
+      <w:r>
+        <w:rPr>
+          <w:rFonts w:ascii="Times New Roman" w:hAnsi="Times New Roman" w:cs="Times New Roman"/>
+          <w:sz w:val="24"/>
+          <w:szCs w:val="24"/>
+          <w:u w:val="single"/>
+        </w:rPr>
+        <w:t>Paragon</w:t>
+      </w:r>
+      <w:r>
+        <w:rPr>
+          <w:rFonts w:ascii="Times New Roman" w:hAnsi="Times New Roman" w:cs="Times New Roman"/>
+          <w:sz w:val="24"/>
+          <w:szCs w:val="24"/>
+        </w:rPr>
+        <w:t> </w:t>
+      </w:r>
+    </w:p>
+    <w:p>
+      <w:pPr>
+        <w:spacing w:after="0" w:line="240" w:lineRule="auto"/>
+        <w:ind w:left="360"/>
+        <w:rPr>
+          <w:rFonts w:ascii="Times New Roman" w:hAnsi="Times New Roman" w:cs="Times New Roman"/>
+          <w:sz w:val="24"/>
+          <w:szCs w:val="24"/>
+        </w:rPr>
+      </w:pPr>
+      <w:r>
+        <w:rPr>
+          <w:rFonts w:ascii="Times New Roman" w:hAnsi="Times New Roman" w:cs="Times New Roman"/>
+          <w:sz w:val="24"/>
+          <w:szCs w:val="24"/>
+        </w:rPr>
+        <w:t xml:space="preserve">2. </w:t>
+      </w:r>
+      <w:r>
+        <w:rPr>
+          <w:rFonts w:ascii="Times New Roman" w:hAnsi="Times New Roman" w:cs="Times New Roman"/>
+          <w:sz w:val="24"/>
+          <w:szCs w:val="24"/>
+        </w:rPr>
+        <w:t>Read unit 1&amp;2 question answers. </w:t>
+      </w:r>
+    </w:p>
+    <w:p>
+      <w:pPr>
+        <w:spacing w:after="0" w:line="240" w:lineRule="auto"/>
+        <w:rPr>
+          <w:rFonts w:ascii="Times New Roman" w:hAnsi="Times New Roman" w:cs="Times New Roman"/>
+          <w:sz w:val="24"/>
+          <w:szCs w:val="24"/>
+        </w:rPr>
+      </w:pPr>
+      <w:r>
+        <w:rPr>
+          <w:rFonts w:ascii="Times New Roman" w:hAnsi="Times New Roman" w:cs="Times New Roman"/>
+          <w:sz w:val="24"/>
+          <w:szCs w:val="24"/>
+          <w:u w:val="single"/>
+        </w:rPr>
+        <w:t>Science</w:t>
+      </w:r>
+      <w:r>
+        <w:rPr>
+          <w:rFonts w:ascii="Times New Roman" w:hAnsi="Times New Roman" w:cs="Times New Roman"/>
+          <w:sz w:val="24"/>
+          <w:szCs w:val="24"/>
+        </w:rPr>
+        <w:t> </w:t>
+      </w:r>
+    </w:p>
+    <w:p>
+      <w:pPr>
+        <w:spacing w:after="0" w:line="240" w:lineRule="auto"/>
+        <w:ind w:left="360"/>
+        <w:rPr>
+          <w:rFonts w:ascii="Times New Roman" w:hAnsi="Times New Roman" w:cs="Times New Roman"/>
+          <w:sz w:val="24"/>
+          <w:szCs w:val="24"/>
+        </w:rPr>
+      </w:pPr>
+      <w:r>
+        <w:rPr>
+          <w:rFonts w:ascii="Times New Roman" w:hAnsi="Times New Roman" w:cs="Times New Roman"/>
+          <w:sz w:val="24"/>
+          <w:szCs w:val="24"/>
+        </w:rPr>
+        <w:t xml:space="preserve">3. </w:t>
+      </w:r>
+      <w:r>
+        <w:rPr>
+          <w:rFonts w:ascii="Times New Roman" w:hAnsi="Times New Roman" w:cs="Times New Roman"/>
+          <w:sz w:val="24"/>
+          <w:szCs w:val="24"/>
+        </w:rPr>
+        <w:t xml:space="preserve">Collect 3/3 living and non-living things pictures and paste in </w:t>
+      </w:r>
+      <w:r>
+        <w:rPr>
+          <w:rFonts w:ascii="Times New Roman" w:hAnsi="Times New Roman" w:cs="Times New Roman"/>
+          <w:sz w:val="24"/>
+          <w:szCs w:val="24"/>
+        </w:rPr>
+        <w:t>chart paper</w:t>
+      </w:r>
+      <w:r>
+        <w:rPr>
+          <w:rFonts w:ascii="Times New Roman" w:hAnsi="Times New Roman" w:cs="Times New Roman"/>
+          <w:sz w:val="24"/>
+          <w:szCs w:val="24"/>
+        </w:rPr>
+        <w:t>. </w:t>
+      </w:r>
+    </w:p>
+    <w:p>
+      <w:pPr>
+        <w:spacing w:after="0" w:line="240" w:lineRule="auto"/>
+        <w:rPr>
+          <w:rFonts w:ascii="Times New Roman" w:hAnsi="Times New Roman" w:cs="Times New Roman"/>
+          <w:sz w:val="24"/>
+          <w:szCs w:val="24"/>
+        </w:rPr>
+      </w:pPr>
+      <w:r>
+        <w:rPr>
+          <w:rFonts w:ascii="Kokila" w:hAnsi="Kokila" w:cs="Kokila" w:hint="cs"/>
+          <w:sz w:val="24"/>
+          <w:szCs w:val="24"/>
+          <w:u w:val="single"/>
+          <w:cs/>
+          <w:lang w:bidi="hi-IN"/>
+        </w:rPr>
+        <w:t>सेरोफेरो</w:t>
+      </w:r>
+      <w:r>
+        <w:rPr>
+          <w:rFonts w:ascii="Times New Roman" w:hAnsi="Times New Roman" w:cs="Times New Roman"/>
+          <w:sz w:val="24"/>
+          <w:szCs w:val="24"/>
+        </w:rPr>
+        <w:t> </w:t>
+      </w:r>
+    </w:p>
+    <w:p>
+      <w:pPr>
+        <w:spacing w:after="0" w:line="240" w:lineRule="auto"/>
+        <w:ind w:left="360"/>
+        <w:rPr>
+          <w:rFonts w:ascii="Times New Roman" w:hAnsi="Times New Roman" w:cs="Times New Roman"/>
+          <w:sz w:val="28"/>
+          <w:szCs w:val="28"/>
+        </w:rPr>
+      </w:pPr>
+      <w:r>
+        <w:rPr>
+          <w:rFonts w:ascii="Kokila" w:hAnsi="Kokila" w:cs="Kokila"/>
+          <w:sz w:val="28"/>
+          <w:szCs w:val="28"/>
+          <w:lang w:bidi="hi-IN"/>
+        </w:rPr>
+        <w:t xml:space="preserve">4. </w:t>
+      </w:r>
+      <w:r>
+        <w:rPr>
+          <w:rFonts w:ascii="Kokila" w:hAnsi="Kokila" w:cs="Kokila" w:hint="cs"/>
+          <w:sz w:val="28"/>
+          <w:szCs w:val="28"/>
+          <w:cs/>
+          <w:lang w:bidi="hi-IN"/>
+        </w:rPr>
+        <w:t>प‍ोषक</w:t>
+      </w:r>
+      <w:r>
+        <w:rPr>
+          <w:rFonts w:ascii="Times New Roman" w:hAnsi="Times New Roman" w:cs="Times New Roman"/>
+          <w:sz w:val="28"/>
+          <w:szCs w:val="28"/>
+        </w:rPr>
+        <w:t xml:space="preserve"> </w:t>
+      </w:r>
+      <w:r>
+        <w:rPr>
+          <w:rFonts w:ascii="Kokila" w:hAnsi="Kokila" w:cs="Kokila" w:hint="cs"/>
+          <w:sz w:val="28"/>
+          <w:szCs w:val="28"/>
+          <w:cs/>
+          <w:lang w:bidi="hi-IN"/>
+        </w:rPr>
+        <w:t>र</w:t>
+      </w:r>
+      <w:r>
+        <w:rPr>
+          <w:rFonts w:ascii="Times New Roman" w:hAnsi="Times New Roman" w:cs="Times New Roman"/>
+          <w:sz w:val="28"/>
+          <w:szCs w:val="28"/>
+        </w:rPr>
+        <w:t xml:space="preserve"> </w:t>
+      </w:r>
+      <w:r>
+        <w:rPr>
+          <w:rFonts w:ascii="Kokila" w:hAnsi="Kokila" w:cs="Kokila" w:hint="cs"/>
+          <w:sz w:val="28"/>
+          <w:szCs w:val="28"/>
+          <w:cs/>
+          <w:lang w:bidi="hi-IN"/>
+        </w:rPr>
+        <w:t>पत्रु</w:t>
+      </w:r>
+      <w:r>
+        <w:rPr>
+          <w:rFonts w:ascii="Times New Roman" w:hAnsi="Times New Roman" w:cs="Times New Roman"/>
+          <w:sz w:val="28"/>
+          <w:szCs w:val="28"/>
+        </w:rPr>
+        <w:t xml:space="preserve"> </w:t>
+      </w:r>
+      <w:r>
+        <w:rPr>
+          <w:rFonts w:ascii="Kokila" w:hAnsi="Kokila" w:cs="Kokila" w:hint="cs"/>
+          <w:sz w:val="28"/>
+          <w:szCs w:val="28"/>
+          <w:cs/>
+          <w:lang w:bidi="hi-IN"/>
+        </w:rPr>
+        <w:t>खानेकुराको</w:t>
+      </w:r>
+      <w:r>
+        <w:rPr>
+          <w:rFonts w:ascii="Times New Roman" w:hAnsi="Times New Roman" w:cs="Times New Roman"/>
+          <w:sz w:val="28"/>
+          <w:szCs w:val="28"/>
+        </w:rPr>
+        <w:t xml:space="preserve"> </w:t>
+      </w:r>
+      <w:r>
+        <w:rPr>
+          <w:rFonts w:ascii="Kokila" w:hAnsi="Kokila" w:cs="Kokila" w:hint="cs"/>
+          <w:sz w:val="28"/>
+          <w:szCs w:val="28"/>
+          <w:cs/>
+          <w:lang w:bidi="hi-IN"/>
+        </w:rPr>
+        <w:t>चित्र</w:t>
+      </w:r>
+      <w:r>
+        <w:rPr>
+          <w:rFonts w:ascii="Times New Roman" w:hAnsi="Times New Roman" w:cs="Times New Roman"/>
+          <w:sz w:val="28"/>
+          <w:szCs w:val="28"/>
+        </w:rPr>
+        <w:t xml:space="preserve"> </w:t>
+      </w:r>
+      <w:r>
+        <w:rPr>
+          <w:rFonts w:ascii="Kokila" w:hAnsi="Kokila" w:cs="Kokila" w:hint="cs"/>
+          <w:sz w:val="28"/>
+          <w:szCs w:val="28"/>
+          <w:cs/>
+          <w:lang w:bidi="hi-IN"/>
+        </w:rPr>
+        <w:t>काटी</w:t>
+      </w:r>
+      <w:r>
+        <w:rPr>
+          <w:rFonts w:ascii="Times New Roman" w:hAnsi="Times New Roman" w:cs="Times New Roman"/>
+          <w:sz w:val="28"/>
+          <w:szCs w:val="28"/>
+        </w:rPr>
+        <w:t xml:space="preserve"> </w:t>
+      </w:r>
+      <w:r>
+        <w:rPr>
+          <w:rFonts w:ascii="Kokila" w:hAnsi="Kokila" w:cs="Kokila" w:hint="cs"/>
+          <w:sz w:val="28"/>
+          <w:szCs w:val="28"/>
+          <w:cs/>
+          <w:lang w:bidi="hi-IN"/>
+        </w:rPr>
+        <w:t>चार्ट</w:t>
+      </w:r>
+      <w:r>
+        <w:rPr>
+          <w:rFonts w:ascii="Times New Roman" w:hAnsi="Times New Roman" w:cs="Times New Roman"/>
+          <w:sz w:val="28"/>
+          <w:szCs w:val="28"/>
+        </w:rPr>
+        <w:t xml:space="preserve"> </w:t>
+      </w:r>
+      <w:r>
+        <w:rPr>
+          <w:rFonts w:ascii="Kokila" w:hAnsi="Kokila" w:cs="Kokila" w:hint="cs"/>
+          <w:sz w:val="28"/>
+          <w:szCs w:val="28"/>
+          <w:cs/>
+          <w:lang w:bidi="hi-IN"/>
+        </w:rPr>
+        <w:t>पेपरमा</w:t>
+      </w:r>
+      <w:r>
+        <w:rPr>
+          <w:rFonts w:ascii="Times New Roman" w:hAnsi="Times New Roman" w:cs="Times New Roman"/>
+          <w:sz w:val="28"/>
+          <w:szCs w:val="28"/>
+        </w:rPr>
+        <w:t xml:space="preserve"> </w:t>
+      </w:r>
+      <w:r>
+        <w:rPr>
+          <w:rFonts w:ascii="Kokila" w:hAnsi="Kokila" w:cs="Kokila" w:hint="cs"/>
+          <w:sz w:val="28"/>
+          <w:szCs w:val="28"/>
+          <w:cs/>
+          <w:lang w:bidi="hi-IN"/>
+        </w:rPr>
+        <w:t>टास्नुहोस्</w:t>
+      </w:r>
+      <w:r>
+        <w:rPr>
+          <w:rFonts w:ascii="Times New Roman" w:hAnsi="Times New Roman" w:cs="Times New Roman"/>
+          <w:sz w:val="28"/>
+          <w:szCs w:val="28"/>
+        </w:rPr>
+        <w:t xml:space="preserve"> </w:t>
+      </w:r>
+      <w:r>
+        <w:rPr>
+          <w:rFonts w:ascii="Kokila" w:hAnsi="Kokila" w:cs="Kokila" w:hint="cs"/>
+          <w:sz w:val="28"/>
+          <w:szCs w:val="28"/>
+          <w:cs/>
+          <w:lang w:bidi="ne-NP"/>
+        </w:rPr>
+        <w:t>।</w:t>
+      </w:r>
+      <w:r>
+        <w:rPr>
+          <w:rFonts w:ascii="Times New Roman" w:hAnsi="Times New Roman" w:cs="Times New Roman"/>
+          <w:sz w:val="28"/>
+          <w:szCs w:val="28"/>
+        </w:rPr>
+        <w:t> </w:t>
+      </w:r>
+    </w:p>
+    <w:p>
+      <w:pPr>
+        <w:spacing w:after="0" w:line="240" w:lineRule="auto"/>
+        <w:rPr>
+          <w:rFonts w:ascii="Times New Roman" w:hAnsi="Times New Roman" w:cs="Times New Roman"/>
+          <w:sz w:val="24"/>
+          <w:szCs w:val="24"/>
+        </w:rPr>
+      </w:pPr>
+      <w:r>
+        <w:rPr>
+          <w:rFonts w:ascii="Kokila" w:hAnsi="Kokila" w:cs="Kokila" w:hint="cs"/>
+          <w:sz w:val="24"/>
+          <w:szCs w:val="24"/>
+          <w:u w:val="single"/>
+          <w:cs/>
+          <w:lang w:bidi="hi-IN"/>
+        </w:rPr>
+        <w:t>नेपाली</w:t>
+      </w:r>
+      <w:r>
+        <w:rPr>
+          <w:rFonts w:ascii="Times New Roman" w:hAnsi="Times New Roman" w:cs="Times New Roman"/>
+          <w:sz w:val="24"/>
+          <w:szCs w:val="24"/>
+        </w:rPr>
+        <w:t> </w:t>
+      </w:r>
+    </w:p>
+    <w:p>
+      <w:pPr>
+        <w:spacing w:after="0" w:line="240" w:lineRule="auto"/>
+        <w:ind w:left="360"/>
+        <w:rPr>
+          <w:rFonts w:ascii="Times New Roman" w:hAnsi="Times New Roman" w:cs="Times New Roman"/>
+          <w:sz w:val="28"/>
+          <w:szCs w:val="28"/>
+        </w:rPr>
+      </w:pPr>
+      <w:r>
+        <w:rPr>
+          <w:rFonts w:ascii="Kokila" w:hAnsi="Kokila" w:cs="Kokila"/>
+          <w:sz w:val="28"/>
+          <w:szCs w:val="28"/>
+          <w:lang w:bidi="hi-IN"/>
+        </w:rPr>
+        <w:t xml:space="preserve">5. </w:t>
+      </w:r>
+      <w:r>
+        <w:rPr>
+          <w:rFonts w:ascii="Kokila" w:hAnsi="Kokila" w:cs="Kokila" w:hint="cs"/>
+          <w:sz w:val="28"/>
+          <w:szCs w:val="28"/>
+          <w:cs/>
+          <w:lang w:bidi="hi-IN"/>
+        </w:rPr>
+        <w:t>बाहृखरी</w:t>
+      </w:r>
+      <w:r>
+        <w:rPr>
+          <w:rFonts w:ascii="Times New Roman" w:hAnsi="Times New Roman" w:cs="Times New Roman"/>
+          <w:sz w:val="28"/>
+          <w:szCs w:val="28"/>
+        </w:rPr>
+        <w:t xml:space="preserve"> </w:t>
+      </w:r>
+      <w:r>
+        <w:rPr>
+          <w:rFonts w:ascii="Kokila" w:hAnsi="Kokila" w:cs="Kokila" w:hint="cs"/>
+          <w:sz w:val="28"/>
+          <w:szCs w:val="28"/>
+          <w:cs/>
+          <w:lang w:bidi="hi-IN"/>
+        </w:rPr>
+        <w:t>लेख्नुहोस्</w:t>
+      </w:r>
+      <w:r>
+        <w:rPr>
+          <w:rFonts w:ascii="Times New Roman" w:hAnsi="Times New Roman" w:cs="Times New Roman"/>
+          <w:sz w:val="28"/>
+          <w:szCs w:val="28"/>
+        </w:rPr>
+        <w:t xml:space="preserve"> </w:t>
+      </w:r>
+      <w:r>
+        <w:rPr>
+          <w:rFonts w:ascii="Times New Roman" w:hAnsi="Times New Roman" w:cs="Times New Roman"/>
+          <w:sz w:val="28"/>
+          <w:szCs w:val="28"/>
+        </w:rPr>
+        <w:t>(</w:t>
+      </w:r>
+      <w:r>
+        <w:rPr>
+          <w:rFonts w:ascii="Kokila" w:hAnsi="Kokila" w:cs="Kokila" w:hint="cs"/>
+          <w:sz w:val="28"/>
+          <w:szCs w:val="28"/>
+          <w:cs/>
+        </w:rPr>
+        <w:t>क</w:t>
+      </w:r>
+      <w:r>
+        <w:rPr>
+          <w:rFonts w:ascii="Times New Roman" w:hAnsi="Times New Roman" w:cs="Times New Roman"/>
+          <w:sz w:val="28"/>
+          <w:szCs w:val="28"/>
+          <w:cs/>
+        </w:rPr>
+        <w:t>-</w:t>
+      </w:r>
+      <w:r>
+        <w:rPr>
+          <w:rFonts w:ascii="Kokila" w:hAnsi="Kokila" w:cs="Kokila" w:hint="cs"/>
+          <w:sz w:val="28"/>
+          <w:szCs w:val="28"/>
+          <w:cs/>
+        </w:rPr>
+        <w:t>ञ</w:t>
+      </w:r>
+      <w:r>
+        <w:rPr>
+          <w:rFonts w:ascii="Times New Roman" w:hAnsi="Times New Roman" w:cs="Times New Roman"/>
+          <w:sz w:val="28"/>
+          <w:szCs w:val="28"/>
+          <w:cs/>
+        </w:rPr>
+        <w:t>)</w:t>
+      </w:r>
+      <w:r>
+        <w:rPr>
+          <w:rFonts w:ascii="Kokila" w:hAnsi="Kokila" w:cs="Kokila" w:hint="cs"/>
+          <w:sz w:val="28"/>
+          <w:szCs w:val="28"/>
+          <w:cs/>
+          <w:lang w:bidi="ne-NP"/>
+        </w:rPr>
+        <w:t>।</w:t>
+      </w:r>
+    </w:p>
+    <w:p>
+      <w:pPr>
+        <w:spacing w:after="0" w:line="240" w:lineRule="auto"/>
+        <w:ind w:left="360"/>
         <w:jc w:val="center"/>
         <w:rPr>
-          <w:rFonts w:ascii="Times New Roman" w:hAnsi="Times New Roman"/>
+          <w:rFonts w:ascii="Times New Roman" w:hAnsi="Times New Roman" w:cs="Times New Roman"/>
           <w:b/>
           <w:bCs/>
-          <w:sz w:val="20"/>
-        </w:rPr>
-      </w:pPr>
-      <w:r>
-        <w:rPr>
-          <w:rFonts w:ascii="Times New Roman" w:hAnsi="Times New Roman"/>
+          <w:i/>
+          <w:iCs/>
+          <w:sz w:val="28"/>
+          <w:szCs w:val="28"/>
+          <w:u w:val="single"/>
+        </w:rPr>
+      </w:pPr>
+      <w:r>
+        <w:rPr>
+          <w:rFonts w:ascii="Times New Roman" w:hAnsi="Times New Roman" w:cs="Times New Roman"/>
           <w:b/>
           <w:bCs/>
-          <w:sz w:val="24"/>
-          <w:szCs w:val="24"/>
+          <w:i/>
+          <w:iCs/>
+          <w:sz w:val="28"/>
+          <w:szCs w:val="28"/>
           <w:u w:val="single"/>
         </w:rPr>
-        <w:t>Summer Vacation Assignment - 2082</w:t>
-      </w:r>
-    </w:p>
-    <w:p>
-      <w:pPr>
-        <w:spacing w:after="0" w:line="240" w:lineRule="auto"/>
-        <w:rPr>
-          <w:rFonts w:ascii="Times New Roman" w:hAnsi="Times New Roman" w:cs="Times New Roman"/>
-        </w:rPr>
-      </w:pPr>
-      <w:r>
-        <w:rPr>
-          <w:rFonts w:ascii="Times New Roman" w:hAnsi="Times New Roman" w:cs="Times New Roman"/>
+        <w:t>School will resume from Shawan 7</w:t>
+      </w:r>
+      <w:r>
+        <w:rPr>
+          <w:rFonts w:ascii="Times New Roman" w:hAnsi="Times New Roman" w:cs="Times New Roman"/>
+          <w:b/>
+          <w:bCs/>
+          <w:i/>
+          <w:iCs/>
+          <w:sz w:val="28"/>
+          <w:szCs w:val="28"/>
           <w:u w:val="single"/>
-        </w:rPr>
-        <w:t>Math’s</w:t>
-      </w:r>
-      <w:r>
-        <w:rPr>
-          <w:rFonts w:ascii="Times New Roman" w:hAnsi="Times New Roman" w:cs="Times New Roman"/>
-        </w:rPr>
-        <w:t> </w:t>
-      </w:r>
-    </w:p>
-    <w:p>
-      <w:pPr>
-        <w:numPr>
-          <w:ilvl w:val="0"/>
-          <w:numId w:val="1"/>
-        </w:numPr>
-        <w:tabs>
-          <w:tab w:val="clear" w:pos="720"/>
-          <w:tab w:val="num" w:pos="630"/>
-        </w:tabs>
-        <w:spacing w:after="0" w:line="240" w:lineRule="auto"/>
-        <w:rPr>
-          <w:rFonts w:ascii="Times New Roman" w:hAnsi="Times New Roman" w:cs="Times New Roman"/>
-        </w:rPr>
-      </w:pPr>
-      <w:r>
-        <w:rPr>
-          <w:rFonts w:ascii="Times New Roman" w:hAnsi="Times New Roman" w:cs="Times New Roman"/>
-        </w:rPr>
-        <w:t xml:space="preserve">Cut and paste different types of shapes in </w:t>
-      </w:r>
-      <w:r>
-        <w:rPr>
-          <w:rFonts w:ascii="Times New Roman" w:hAnsi="Times New Roman" w:cs="Times New Roman"/>
-        </w:rPr>
-        <w:t>chart paper</w:t>
-      </w:r>
-      <w:r>
-        <w:rPr>
-          <w:rFonts w:ascii="Times New Roman" w:hAnsi="Times New Roman" w:cs="Times New Roman"/>
-        </w:rPr>
-        <w:t>. </w:t>
-      </w:r>
-    </w:p>
-    <w:p>
-      <w:pPr>
-        <w:spacing w:after="0" w:line="240" w:lineRule="auto"/>
-        <w:rPr>
-          <w:rFonts w:ascii="Times New Roman" w:hAnsi="Times New Roman" w:cs="Times New Roman"/>
-        </w:rPr>
-      </w:pPr>
-      <w:r>
-        <w:rPr>
-          <w:rFonts w:ascii="Times New Roman" w:hAnsi="Times New Roman" w:cs="Times New Roman"/>
+          <w:vertAlign w:val="superscript"/>
+        </w:rPr>
+        <w:t>th</w:t>
+      </w:r>
+      <w:r>
+        <w:rPr>
+          <w:rFonts w:ascii="Times New Roman" w:hAnsi="Times New Roman" w:cs="Times New Roman"/>
+          <w:b/>
+          <w:bCs/>
+          <w:i/>
+          <w:iCs/>
+          <w:sz w:val="28"/>
+          <w:szCs w:val="28"/>
           <w:u w:val="single"/>
         </w:rPr>
-        <w:t>Paragon</w:t>
-      </w:r>
-      <w:r>
-        <w:rPr>
-          <w:rFonts w:ascii="Times New Roman" w:hAnsi="Times New Roman" w:cs="Times New Roman"/>
-        </w:rPr>
-        <w:t> </w:t>
-      </w:r>
-    </w:p>
-    <w:p>
-      <w:pPr>
-        <w:numPr>
-          <w:ilvl w:val="0"/>
-          <w:numId w:val="2"/>
-        </w:numPr>
-        <w:tabs>
-          <w:tab w:val="clear" w:pos="720"/>
-          <w:tab w:val="num" w:pos="630"/>
-        </w:tabs>
-        <w:spacing w:after="0" w:line="240" w:lineRule="auto"/>
-        <w:rPr>
-          <w:rFonts w:ascii="Times New Roman" w:hAnsi="Times New Roman" w:cs="Times New Roman"/>
-        </w:rPr>
-      </w:pPr>
-      <w:r>
-        <w:rPr>
-          <w:rFonts w:ascii="Times New Roman" w:hAnsi="Times New Roman" w:cs="Times New Roman"/>
-        </w:rPr>
-        <w:t>Read unit 1&amp;2 question answers. </w:t>
-      </w:r>
-    </w:p>
-    <w:p>
-      <w:pPr>
-        <w:spacing w:after="0" w:line="240" w:lineRule="auto"/>
-        <w:rPr>
-          <w:rFonts w:ascii="Times New Roman" w:hAnsi="Times New Roman" w:cs="Times New Roman"/>
-        </w:rPr>
-      </w:pPr>
-      <w:r>
-        <w:rPr>
-          <w:rFonts w:ascii="Times New Roman" w:hAnsi="Times New Roman" w:cs="Times New Roman"/>
-          <w:u w:val="single"/>
-        </w:rPr>
-        <w:t>Science</w:t>
-      </w:r>
-      <w:r>
-        <w:rPr>
-          <w:rFonts w:ascii="Times New Roman" w:hAnsi="Times New Roman" w:cs="Times New Roman"/>
-        </w:rPr>
-        <w:t> </w:t>
-      </w:r>
-    </w:p>
-    <w:p>
-      <w:pPr>
-        <w:numPr>
-          <w:ilvl w:val="0"/>
-          <w:numId w:val="3"/>
-        </w:numPr>
-        <w:tabs>
-          <w:tab w:val="clear" w:pos="720"/>
-          <w:tab w:val="num" w:pos="630"/>
-        </w:tabs>
-        <w:spacing w:after="0" w:line="240" w:lineRule="auto"/>
-        <w:rPr>
-          <w:rFonts w:ascii="Times New Roman" w:hAnsi="Times New Roman" w:cs="Times New Roman"/>
-        </w:rPr>
-      </w:pPr>
-      <w:r>
-        <w:rPr>
-          <w:rFonts w:ascii="Times New Roman" w:hAnsi="Times New Roman" w:cs="Times New Roman"/>
-        </w:rPr>
-        <w:t xml:space="preserve">Collect 3/3 living and non-living things pictures and paste in </w:t>
-      </w:r>
-      <w:r>
-        <w:rPr>
-          <w:rFonts w:ascii="Times New Roman" w:hAnsi="Times New Roman" w:cs="Times New Roman"/>
-        </w:rPr>
-        <w:t>chart paper</w:t>
-      </w:r>
-      <w:r>
-        <w:rPr>
-          <w:rFonts w:ascii="Times New Roman" w:hAnsi="Times New Roman" w:cs="Times New Roman"/>
-        </w:rPr>
-        <w:t>. </w:t>
-      </w:r>
-    </w:p>
-    <w:p>
-      <w:pPr>
-        <w:spacing w:after="0" w:line="240" w:lineRule="auto"/>
-        <w:rPr>
-          <w:rFonts w:ascii="Times New Roman" w:hAnsi="Times New Roman" w:cs="Times New Roman"/>
-        </w:rPr>
-      </w:pPr>
-      <w:r>
-        <w:rPr>
-          <w:rFonts w:ascii="Kokila" w:hAnsi="Kokila" w:cs="Kokila" w:hint="cs"/>
-          <w:u w:val="single"/>
-          <w:cs/>
-          <w:lang w:bidi="hi-IN"/>
-        </w:rPr>
-        <w:t>सेरोफेरो</w:t>
-      </w:r>
-      <w:r>
-        <w:rPr>
-          <w:rFonts w:ascii="Times New Roman" w:hAnsi="Times New Roman" w:cs="Times New Roman"/>
-        </w:rPr>
-        <w:t> </w:t>
-      </w:r>
-    </w:p>
-    <w:p>
-      <w:pPr>
-        <w:numPr>
-          <w:ilvl w:val="0"/>
-          <w:numId w:val="4"/>
-        </w:numPr>
-        <w:tabs>
-          <w:tab w:val="clear" w:pos="720"/>
-          <w:tab w:val="num" w:pos="630"/>
-        </w:tabs>
-        <w:spacing w:after="0" w:line="240" w:lineRule="auto"/>
-        <w:rPr>
-          <w:rFonts w:ascii="Times New Roman" w:hAnsi="Times New Roman" w:cs="Times New Roman"/>
-          <w:sz w:val="24"/>
-          <w:szCs w:val="24"/>
-        </w:rPr>
-      </w:pPr>
-      <w:r>
-        <w:rPr>
-          <w:rFonts w:ascii="Kokila" w:hAnsi="Kokila" w:cs="Kokila" w:hint="cs"/>
-          <w:sz w:val="24"/>
-          <w:szCs w:val="24"/>
-          <w:cs/>
-          <w:lang w:bidi="hi-IN"/>
-        </w:rPr>
-        <w:t>प‍ोषक</w:t>
-      </w:r>
-      <w:r>
-        <w:rPr>
-          <w:rFonts w:ascii="Times New Roman" w:hAnsi="Times New Roman" w:cs="Times New Roman"/>
-          <w:sz w:val="24"/>
-          <w:szCs w:val="24"/>
-        </w:rPr>
-        <w:t xml:space="preserve"> </w:t>
-      </w:r>
-      <w:r>
-        <w:rPr>
-          <w:rFonts w:ascii="Kokila" w:hAnsi="Kokila" w:cs="Kokila" w:hint="cs"/>
-          <w:sz w:val="24"/>
-          <w:szCs w:val="24"/>
-          <w:cs/>
-          <w:lang w:bidi="hi-IN"/>
-        </w:rPr>
-        <w:t>र</w:t>
-      </w:r>
-      <w:r>
-        <w:rPr>
-          <w:rFonts w:ascii="Times New Roman" w:hAnsi="Times New Roman" w:cs="Times New Roman"/>
-          <w:sz w:val="24"/>
-          <w:szCs w:val="24"/>
-        </w:rPr>
-        <w:t xml:space="preserve"> </w:t>
-      </w:r>
-      <w:r>
-        <w:rPr>
-          <w:rFonts w:ascii="Kokila" w:hAnsi="Kokila" w:cs="Kokila" w:hint="cs"/>
-          <w:sz w:val="24"/>
-          <w:szCs w:val="24"/>
-          <w:cs/>
-          <w:lang w:bidi="hi-IN"/>
-        </w:rPr>
-        <w:t>पत्रु</w:t>
-      </w:r>
-      <w:r>
-        <w:rPr>
-          <w:rFonts w:ascii="Times New Roman" w:hAnsi="Times New Roman" w:cs="Times New Roman"/>
-          <w:sz w:val="24"/>
-          <w:szCs w:val="24"/>
-        </w:rPr>
-        <w:t xml:space="preserve"> </w:t>
-      </w:r>
-      <w:r>
-        <w:rPr>
-          <w:rFonts w:ascii="Kokila" w:hAnsi="Kokila" w:cs="Kokila" w:hint="cs"/>
-          <w:sz w:val="24"/>
-          <w:szCs w:val="24"/>
-          <w:cs/>
-          <w:lang w:bidi="hi-IN"/>
-        </w:rPr>
-        <w:t>खानेकुराको</w:t>
-      </w:r>
-      <w:r>
-        <w:rPr>
-          <w:rFonts w:ascii="Times New Roman" w:hAnsi="Times New Roman" w:cs="Times New Roman"/>
-          <w:sz w:val="24"/>
-          <w:szCs w:val="24"/>
-        </w:rPr>
-        <w:t xml:space="preserve"> </w:t>
-      </w:r>
-      <w:r>
-        <w:rPr>
-          <w:rFonts w:ascii="Kokila" w:hAnsi="Kokila" w:cs="Kokila" w:hint="cs"/>
-          <w:sz w:val="24"/>
-          <w:szCs w:val="24"/>
-          <w:cs/>
-          <w:lang w:bidi="hi-IN"/>
-        </w:rPr>
-        <w:t>चित्र</w:t>
-      </w:r>
-      <w:r>
-        <w:rPr>
-          <w:rFonts w:ascii="Times New Roman" w:hAnsi="Times New Roman" w:cs="Times New Roman"/>
-          <w:sz w:val="24"/>
-          <w:szCs w:val="24"/>
-        </w:rPr>
-        <w:t xml:space="preserve"> </w:t>
-      </w:r>
-      <w:r>
-        <w:rPr>
-          <w:rFonts w:ascii="Kokila" w:hAnsi="Kokila" w:cs="Kokila" w:hint="cs"/>
-          <w:sz w:val="24"/>
-          <w:szCs w:val="24"/>
-          <w:cs/>
-          <w:lang w:bidi="hi-IN"/>
-        </w:rPr>
-        <w:t>काटी</w:t>
-      </w:r>
-      <w:r>
-        <w:rPr>
-          <w:rFonts w:ascii="Times New Roman" w:hAnsi="Times New Roman" w:cs="Times New Roman"/>
-          <w:sz w:val="24"/>
-          <w:szCs w:val="24"/>
-        </w:rPr>
-        <w:t xml:space="preserve"> </w:t>
-      </w:r>
-      <w:r>
-        <w:rPr>
-          <w:rFonts w:ascii="Kokila" w:hAnsi="Kokila" w:cs="Kokila" w:hint="cs"/>
-          <w:sz w:val="24"/>
-          <w:szCs w:val="24"/>
-          <w:cs/>
-          <w:lang w:bidi="hi-IN"/>
-        </w:rPr>
-        <w:t>चार्ट</w:t>
-      </w:r>
-      <w:r>
-        <w:rPr>
-          <w:rFonts w:ascii="Times New Roman" w:hAnsi="Times New Roman" w:cs="Times New Roman"/>
-          <w:sz w:val="24"/>
-          <w:szCs w:val="24"/>
-        </w:rPr>
-        <w:t xml:space="preserve"> </w:t>
-      </w:r>
-      <w:r>
-        <w:rPr>
-          <w:rFonts w:ascii="Kokila" w:hAnsi="Kokila" w:cs="Kokila" w:hint="cs"/>
-          <w:sz w:val="24"/>
-          <w:szCs w:val="24"/>
-          <w:cs/>
-          <w:lang w:bidi="hi-IN"/>
-        </w:rPr>
-        <w:t>पेपरमा</w:t>
-      </w:r>
-      <w:r>
-        <w:rPr>
-          <w:rFonts w:ascii="Times New Roman" w:hAnsi="Times New Roman" w:cs="Times New Roman"/>
-          <w:sz w:val="24"/>
-          <w:szCs w:val="24"/>
-        </w:rPr>
-        <w:t xml:space="preserve"> </w:t>
-      </w:r>
-      <w:r>
-        <w:rPr>
-          <w:rFonts w:ascii="Kokila" w:hAnsi="Kokila" w:cs="Kokila" w:hint="cs"/>
-          <w:sz w:val="24"/>
-          <w:szCs w:val="24"/>
-          <w:cs/>
-          <w:lang w:bidi="hi-IN"/>
-        </w:rPr>
-        <w:t>टास्नुहोस्</w:t>
-      </w:r>
-      <w:r>
-        <w:rPr>
-          <w:rFonts w:ascii="Times New Roman" w:hAnsi="Times New Roman" w:cs="Times New Roman"/>
-          <w:sz w:val="24"/>
-          <w:szCs w:val="24"/>
-        </w:rPr>
-        <w:t xml:space="preserve"> </w:t>
-      </w:r>
-      <w:r>
-        <w:rPr>
-          <w:rFonts w:ascii="Kokila" w:hAnsi="Kokila" w:cs="Kokila" w:hint="cs"/>
-          <w:sz w:val="24"/>
-          <w:szCs w:val="24"/>
-          <w:cs/>
-          <w:lang w:bidi="ne-NP"/>
-        </w:rPr>
-        <w:t>।</w:t>
-      </w:r>
-      <w:r>
-        <w:rPr>
-          <w:rFonts w:ascii="Times New Roman" w:hAnsi="Times New Roman" w:cs="Times New Roman"/>
-          <w:sz w:val="24"/>
-          <w:szCs w:val="24"/>
-        </w:rPr>
-        <w:t> </w:t>
-      </w:r>
-    </w:p>
-    <w:p>
-      <w:pPr>
-        <w:spacing w:after="0" w:line="240" w:lineRule="auto"/>
-        <w:rPr>
-          <w:rFonts w:ascii="Times New Roman" w:hAnsi="Times New Roman" w:cs="Times New Roman"/>
-        </w:rPr>
-      </w:pPr>
-      <w:r>
-        <w:rPr>
-          <w:rFonts w:ascii="Kokila" w:hAnsi="Kokila" w:cs="Kokila" w:hint="cs"/>
-          <w:u w:val="single"/>
-          <w:cs/>
-          <w:lang w:bidi="hi-IN"/>
-        </w:rPr>
-        <w:t>नेपाली</w:t>
-      </w:r>
-      <w:r>
-        <w:rPr>
-          <w:rFonts w:ascii="Times New Roman" w:hAnsi="Times New Roman" w:cs="Times New Roman"/>
-        </w:rPr>
-        <w:t> </w:t>
-      </w:r>
-    </w:p>
-    <w:p>
-      <w:pPr>
-        <w:numPr>
-          <w:ilvl w:val="0"/>
-          <w:numId w:val="5"/>
-        </w:numPr>
-        <w:tabs>
-          <w:tab w:val="clear" w:pos="720"/>
-        </w:tabs>
-        <w:spacing w:after="0" w:line="240" w:lineRule="auto"/>
-        <w:rPr>
-          <w:rFonts w:ascii="Times New Roman" w:hAnsi="Times New Roman" w:cs="Times New Roman"/>
-          <w:sz w:val="24"/>
-          <w:szCs w:val="24"/>
-        </w:rPr>
-      </w:pPr>
-      <w:r>
-        <w:rPr>
-          <w:rFonts w:ascii="Kokila" w:hAnsi="Kokila" w:cs="Kokila" w:hint="cs"/>
-          <w:sz w:val="24"/>
-          <w:szCs w:val="24"/>
-          <w:cs/>
-          <w:lang w:bidi="hi-IN"/>
-        </w:rPr>
-        <w:t>बाहृखरी</w:t>
-      </w:r>
-      <w:r>
-        <w:rPr>
-          <w:rFonts w:ascii="Times New Roman" w:hAnsi="Times New Roman" w:cs="Times New Roman"/>
-          <w:sz w:val="24"/>
-          <w:szCs w:val="24"/>
-        </w:rPr>
-        <w:t xml:space="preserve"> </w:t>
-      </w:r>
-      <w:r>
-        <w:rPr>
-          <w:rFonts w:ascii="Kokila" w:hAnsi="Kokila" w:cs="Kokila" w:hint="cs"/>
-          <w:sz w:val="24"/>
-          <w:szCs w:val="24"/>
-          <w:cs/>
-          <w:lang w:bidi="hi-IN"/>
-        </w:rPr>
-        <w:t>लेख्नुहोस्</w:t>
-      </w:r>
-      <w:r>
-        <w:rPr>
-          <w:rFonts w:ascii="Times New Roman" w:hAnsi="Times New Roman" w:cs="Times New Roman"/>
-          <w:sz w:val="24"/>
-          <w:szCs w:val="24"/>
-        </w:rPr>
-        <w:t xml:space="preserve"> </w:t>
-      </w:r>
-      <w:r>
-        <w:rPr>
-          <w:rFonts w:ascii="Times New Roman" w:hAnsi="Times New Roman" w:cs="Times New Roman"/>
-          <w:sz w:val="24"/>
-          <w:szCs w:val="24"/>
-        </w:rPr>
-        <w:t>(</w:t>
-      </w:r>
-      <w:r>
-        <w:rPr>
-          <w:rFonts w:ascii="Kokila" w:hAnsi="Kokila" w:cs="Kokila" w:hint="cs"/>
-          <w:sz w:val="24"/>
-          <w:szCs w:val="24"/>
-          <w:cs/>
-        </w:rPr>
-        <w:t>क</w:t>
-      </w:r>
-      <w:r>
-        <w:rPr>
-          <w:rFonts w:ascii="Times New Roman" w:hAnsi="Times New Roman" w:cs="Times New Roman"/>
-          <w:sz w:val="24"/>
-          <w:szCs w:val="24"/>
-          <w:cs/>
-        </w:rPr>
-        <w:t>-</w:t>
-      </w:r>
-      <w:r>
-        <w:rPr>
-          <w:rFonts w:ascii="Kokila" w:hAnsi="Kokila" w:cs="Kokila" w:hint="cs"/>
-          <w:sz w:val="24"/>
-          <w:szCs w:val="24"/>
-          <w:cs/>
-        </w:rPr>
-        <w:t>ञ</w:t>
-      </w:r>
-      <w:r>
-        <w:rPr>
-          <w:rFonts w:ascii="Times New Roman" w:hAnsi="Times New Roman" w:cs="Times New Roman"/>
-          <w:sz w:val="24"/>
-          <w:szCs w:val="24"/>
-          <w:cs/>
-        </w:rPr>
-        <w:t>)</w:t>
-      </w:r>
-      <w:r>
-        <w:rPr>
-          <w:rFonts w:ascii="Kokila" w:hAnsi="Kokila" w:cs="Kokila" w:hint="cs"/>
-          <w:sz w:val="24"/>
-          <w:szCs w:val="24"/>
-          <w:cs/>
-          <w:lang w:bidi="ne-NP"/>
-        </w:rPr>
-        <w:t>।</w:t>
+        <w:t>.</w:t>
       </w:r>
     </w:p>
     <w:p>
@@ -667,9 +762,14 @@
           <w:u w:val="single"/>
         </w:rPr>
       </w:pPr>
-      <w:r>
-        <w:rPr>
-          <w:rFonts w:ascii="Times New Roman" w:hAnsi="Times New Roman" w:cs="Times New Roman"/>
+    </w:p>
+    <w:p>
+      <w:pPr>
+        <w:spacing w:after="0" w:line="240" w:lineRule="auto"/>
+        <w:ind w:left="360"/>
+        <w:jc w:val="center"/>
+        <w:rPr>
+          <w:rFonts w:ascii="Times New Roman" w:eastAsiaTheme="minorHAnsi" w:hAnsi="Times New Roman" w:cs="Times New Roman"/>
           <w:b/>
           <w:bCs/>
           <w:i/>
@@ -678,11 +778,15 @@
           <w:szCs w:val="28"/>
           <w:u w:val="single"/>
         </w:rPr>
-        <w:t>School will resume from Shawan 7</w:t>
-      </w:r>
-      <w:r>
-        <w:rPr>
-          <w:rFonts w:ascii="Times New Roman" w:hAnsi="Times New Roman" w:cs="Times New Roman"/>
+      </w:pPr>
+    </w:p>
+    <w:p>
+      <w:pPr>
+        <w:spacing w:after="0" w:line="240" w:lineRule="auto"/>
+        <w:ind w:left="360"/>
+        <w:jc w:val="center"/>
+        <w:rPr>
+          <w:rFonts w:ascii="Times New Roman" w:eastAsiaTheme="minorHAnsi" w:hAnsi="Times New Roman" w:cs="Times New Roman"/>
           <w:b/>
           <w:bCs/>
           <w:i/>
@@ -690,11 +794,637 @@
           <w:sz w:val="28"/>
           <w:szCs w:val="28"/>
           <w:u w:val="single"/>
-          <w:vertAlign w:val="superscript"/>
-        </w:rPr>
-        <w:t>th</w:t>
-      </w:r>
-      <w:r>
+        </w:rPr>
+      </w:pPr>
+    </w:p>
+    <w:p>
+      <w:pPr>
+        <w:spacing w:after="0" w:line="240" w:lineRule="auto"/>
+        <w:ind w:left="720" w:firstLine="720"/>
+        <w:rPr>
+          <w:rFonts w:ascii="Times New Roman" w:hAnsi="Times New Roman"/>
+          <w:b/>
+          <w:bCs/>
+          <w:sz w:val="36"/>
+          <w:szCs w:val="36"/>
+        </w:rPr>
+      </w:pPr>
+      <w:r>
+        <w:rPr>
+          <w:noProof/>
+        </w:rPr>
+        <w:drawing>
+          <wp:anchor distT="0" distB="0" distL="114300" distR="114300" simplePos="0" relativeHeight="251661312" behindDoc="0" locked="0" layoutInCell="1" allowOverlap="1" wp14:anchorId="4C6D6800" wp14:editId="1C3BB59F">
+            <wp:simplePos x="0" y="0"/>
+            <wp:positionH relativeFrom="margin">
+              <wp:posOffset>0</wp:posOffset>
+            </wp:positionH>
+            <wp:positionV relativeFrom="paragraph">
+              <wp:posOffset>-168</wp:posOffset>
+            </wp:positionV>
+            <wp:extent cx="457200" cy="532130"/>
+            <wp:effectExtent l="0" t="0" r="0" b="1905"/>
+            <wp:wrapNone/>
+            <wp:docPr id="2085823433" name="Picture 1"/>
+            <wp:cNvGraphicFramePr>
+              <a:graphicFrameLocks xmlns:a="http://schemas.openxmlformats.org/drawingml/2006/main" noChangeAspect="1"/>
+            </wp:cNvGraphicFramePr>
+            <a:graphic xmlns:a="http://schemas.openxmlformats.org/drawingml/2006/main">
+              <a:graphicData uri="http://schemas.openxmlformats.org/drawingml/2006/picture">
+                <pic:pic xmlns:pic="http://schemas.openxmlformats.org/drawingml/2006/picture">
+                  <pic:nvPicPr>
+                    <pic:cNvPr id="64187946" name="Picture 1"/>
+                    <pic:cNvPicPr>
+                      <a:picLocks noChangeAspect="1" noChangeArrowheads="1"/>
+                    </pic:cNvPicPr>
+                  </pic:nvPicPr>
+                  <pic:blipFill>
+                    <a:blip r:embed="rId5">
+                      <a:extLst>
+                        <a:ext uri="{28A0092B-C50C-407E-A947-70E740481C1C}">
+                          <a14:useLocalDpi xmlns:a14="http://schemas.microsoft.com/office/drawing/2010/main" val="0"/>
+                        </a:ext>
+                      </a:extLst>
+                    </a:blip>
+                    <a:srcRect/>
+                    <a:stretch>
+                      <a:fillRect/>
+                    </a:stretch>
+                  </pic:blipFill>
+                  <pic:spPr>
+                    <a:xfrm>
+                      <a:off x="0" y="0"/>
+                      <a:ext cx="457200" cy="532130"/>
+                    </a:xfrm>
+                    <a:prstGeom prst="rect">
+                      <a:avLst/>
+                    </a:prstGeom>
+                    <a:noFill/>
+                  </pic:spPr>
+                </pic:pic>
+              </a:graphicData>
+            </a:graphic>
+          </wp:anchor>
+        </w:drawing>
+      </w:r>
+      <w:r>
+        <w:rPr>
+          <w:rFonts w:ascii="Franklin Gothic Demi" w:hAnsi="Franklin Gothic Demi"/>
+          <w:b/>
+          <w:bCs/>
+          <w:sz w:val="36"/>
+          <w:szCs w:val="36"/>
+        </w:rPr>
+        <w:t>Green Society Public School</w:t>
+      </w:r>
+    </w:p>
+    <w:p>
+      <w:pPr>
+        <w:spacing w:after="0" w:line="240" w:lineRule="auto"/>
+        <w:jc w:val="center"/>
+        <w:rPr>
+          <w:rFonts w:ascii="Times New Roman" w:hAnsi="Times New Roman"/>
+          <w:b/>
+          <w:bCs/>
+          <w:sz w:val="20"/>
+        </w:rPr>
+      </w:pPr>
+      <w:r>
+        <w:rPr>
+          <w:rFonts w:ascii="Times New Roman" w:hAnsi="Times New Roman"/>
+          <w:b/>
+          <w:bCs/>
+          <w:sz w:val="20"/>
+        </w:rPr>
+        <w:t>Ratnanagar-7, Sauraha, Chitwan</w:t>
+      </w:r>
+    </w:p>
+    <w:p>
+      <w:pPr>
+        <w:spacing w:after="0" w:line="240" w:lineRule="auto"/>
+        <w:jc w:val="center"/>
+        <w:rPr>
+          <w:rFonts w:ascii="Times New Roman" w:hAnsi="Times New Roman"/>
+          <w:b/>
+          <w:bCs/>
+          <w:sz w:val="20"/>
+        </w:rPr>
+      </w:pPr>
+      <w:r>
+        <w:rPr>
+          <w:rFonts w:ascii="Times New Roman" w:hAnsi="Times New Roman"/>
+          <w:b/>
+          <w:bCs/>
+          <w:sz w:val="24"/>
+          <w:szCs w:val="24"/>
+          <w:u w:val="single"/>
+        </w:rPr>
+        <w:t>Summer Vacation Assignment - 2082</w:t>
+      </w:r>
+    </w:p>
+    <w:p>
+      <w:pPr>
+        <w:spacing w:after="0" w:line="240" w:lineRule="auto"/>
+        <w:rPr>
+          <w:rFonts w:ascii="Times New Roman" w:hAnsi="Times New Roman" w:cs="Times New Roman"/>
+          <w:sz w:val="24"/>
+          <w:szCs w:val="24"/>
+        </w:rPr>
+      </w:pPr>
+      <w:r>
+        <w:rPr>
+          <w:rFonts w:ascii="Times New Roman" w:hAnsi="Times New Roman" w:cs="Times New Roman"/>
+          <w:sz w:val="24"/>
+          <w:szCs w:val="24"/>
+          <w:u w:val="single"/>
+        </w:rPr>
+        <w:t>Math’s</w:t>
+      </w:r>
+      <w:r>
+        <w:rPr>
+          <w:rFonts w:ascii="Times New Roman" w:hAnsi="Times New Roman" w:cs="Times New Roman"/>
+          <w:sz w:val="24"/>
+          <w:szCs w:val="24"/>
+        </w:rPr>
+        <w:t> </w:t>
+      </w:r>
+    </w:p>
+    <w:p>
+      <w:pPr>
+        <w:spacing w:after="0" w:line="240" w:lineRule="auto"/>
+        <w:ind w:left="360"/>
+        <w:rPr>
+          <w:rFonts w:ascii="Times New Roman" w:hAnsi="Times New Roman" w:cs="Times New Roman"/>
+          <w:sz w:val="24"/>
+          <w:szCs w:val="24"/>
+        </w:rPr>
+      </w:pPr>
+      <w:r>
+        <w:rPr>
+          <w:rFonts w:ascii="Times New Roman" w:hAnsi="Times New Roman" w:cs="Times New Roman"/>
+          <w:sz w:val="24"/>
+          <w:szCs w:val="24"/>
+        </w:rPr>
+        <w:t>1. Cut and paste different types of shapes in chart paper. </w:t>
+      </w:r>
+    </w:p>
+    <w:p>
+      <w:pPr>
+        <w:spacing w:after="0" w:line="240" w:lineRule="auto"/>
+        <w:rPr>
+          <w:rFonts w:ascii="Times New Roman" w:hAnsi="Times New Roman" w:cs="Times New Roman"/>
+          <w:sz w:val="24"/>
+          <w:szCs w:val="24"/>
+        </w:rPr>
+      </w:pPr>
+      <w:r>
+        <w:rPr>
+          <w:rFonts w:ascii="Times New Roman" w:hAnsi="Times New Roman" w:cs="Times New Roman"/>
+          <w:sz w:val="24"/>
+          <w:szCs w:val="24"/>
+          <w:u w:val="single"/>
+        </w:rPr>
+        <w:t>Paragon</w:t>
+      </w:r>
+      <w:r>
+        <w:rPr>
+          <w:rFonts w:ascii="Times New Roman" w:hAnsi="Times New Roman" w:cs="Times New Roman"/>
+          <w:sz w:val="24"/>
+          <w:szCs w:val="24"/>
+        </w:rPr>
+        <w:t> </w:t>
+      </w:r>
+    </w:p>
+    <w:p>
+      <w:pPr>
+        <w:spacing w:after="0" w:line="240" w:lineRule="auto"/>
+        <w:ind w:left="360"/>
+        <w:rPr>
+          <w:rFonts w:ascii="Times New Roman" w:hAnsi="Times New Roman" w:cs="Times New Roman"/>
+          <w:sz w:val="24"/>
+          <w:szCs w:val="24"/>
+        </w:rPr>
+      </w:pPr>
+      <w:r>
+        <w:rPr>
+          <w:rFonts w:ascii="Times New Roman" w:hAnsi="Times New Roman" w:cs="Times New Roman"/>
+          <w:sz w:val="24"/>
+          <w:szCs w:val="24"/>
+        </w:rPr>
+        <w:t>2. Read unit 1&amp;2 question answers. </w:t>
+      </w:r>
+    </w:p>
+    <w:p>
+      <w:pPr>
+        <w:spacing w:after="0" w:line="240" w:lineRule="auto"/>
+        <w:rPr>
+          <w:rFonts w:ascii="Times New Roman" w:hAnsi="Times New Roman" w:cs="Times New Roman"/>
+          <w:sz w:val="24"/>
+          <w:szCs w:val="24"/>
+        </w:rPr>
+      </w:pPr>
+      <w:r>
+        <w:rPr>
+          <w:rFonts w:ascii="Times New Roman" w:hAnsi="Times New Roman" w:cs="Times New Roman"/>
+          <w:sz w:val="24"/>
+          <w:szCs w:val="24"/>
+          <w:u w:val="single"/>
+        </w:rPr>
+        <w:t>Science</w:t>
+      </w:r>
+      <w:r>
+        <w:rPr>
+          <w:rFonts w:ascii="Times New Roman" w:hAnsi="Times New Roman" w:cs="Times New Roman"/>
+          <w:sz w:val="24"/>
+          <w:szCs w:val="24"/>
+        </w:rPr>
+        <w:t> </w:t>
+      </w:r>
+    </w:p>
+    <w:p>
+      <w:pPr>
+        <w:spacing w:after="0" w:line="240" w:lineRule="auto"/>
+        <w:ind w:left="360"/>
+        <w:rPr>
+          <w:rFonts w:ascii="Times New Roman" w:hAnsi="Times New Roman" w:cs="Times New Roman"/>
+          <w:sz w:val="24"/>
+          <w:szCs w:val="24"/>
+        </w:rPr>
+      </w:pPr>
+      <w:r>
+        <w:rPr>
+          <w:rFonts w:ascii="Times New Roman" w:hAnsi="Times New Roman" w:cs="Times New Roman"/>
+          <w:sz w:val="24"/>
+          <w:szCs w:val="24"/>
+        </w:rPr>
+        <w:t>3. Collect 3/3 living and non-living things pictures and paste in chart paper. </w:t>
+      </w:r>
+    </w:p>
+    <w:p>
+      <w:pPr>
+        <w:spacing w:after="0" w:line="240" w:lineRule="auto"/>
+        <w:rPr>
+          <w:rFonts w:ascii="Times New Roman" w:hAnsi="Times New Roman" w:cs="Times New Roman"/>
+          <w:sz w:val="24"/>
+          <w:szCs w:val="24"/>
+        </w:rPr>
+      </w:pPr>
+      <w:r>
+        <w:rPr>
+          <w:rFonts w:ascii="Kokila" w:hAnsi="Kokila" w:cs="Kokila" w:hint="cs"/>
+          <w:sz w:val="24"/>
+          <w:szCs w:val="24"/>
+          <w:u w:val="single"/>
+          <w:cs/>
+          <w:lang w:bidi="hi-IN"/>
+        </w:rPr>
+        <w:t>सेरोफेरो</w:t>
+      </w:r>
+      <w:r>
+        <w:rPr>
+          <w:rFonts w:ascii="Times New Roman" w:hAnsi="Times New Roman" w:cs="Times New Roman"/>
+          <w:sz w:val="24"/>
+          <w:szCs w:val="24"/>
+        </w:rPr>
+        <w:t> </w:t>
+      </w:r>
+    </w:p>
+    <w:p>
+      <w:pPr>
+        <w:spacing w:after="0" w:line="240" w:lineRule="auto"/>
+        <w:ind w:left="360"/>
+        <w:rPr>
+          <w:rFonts w:ascii="Times New Roman" w:hAnsi="Times New Roman" w:cs="Times New Roman"/>
+          <w:sz w:val="28"/>
+          <w:szCs w:val="28"/>
+        </w:rPr>
+      </w:pPr>
+      <w:r>
+        <w:rPr>
+          <w:rFonts w:ascii="Kokila" w:hAnsi="Kokila" w:cs="Kokila"/>
+          <w:sz w:val="28"/>
+          <w:szCs w:val="28"/>
+          <w:lang w:bidi="hi-IN"/>
+        </w:rPr>
+        <w:t xml:space="preserve">4. </w:t>
+      </w:r>
+      <w:r>
+        <w:rPr>
+          <w:rFonts w:ascii="Kokila" w:hAnsi="Kokila" w:cs="Kokila" w:hint="cs"/>
+          <w:sz w:val="28"/>
+          <w:szCs w:val="28"/>
+          <w:cs/>
+          <w:lang w:bidi="hi-IN"/>
+        </w:rPr>
+        <w:t>प‍ोषक</w:t>
+      </w:r>
+      <w:r>
+        <w:rPr>
+          <w:rFonts w:ascii="Times New Roman" w:hAnsi="Times New Roman" w:cs="Times New Roman"/>
+          <w:sz w:val="28"/>
+          <w:szCs w:val="28"/>
+        </w:rPr>
+        <w:t xml:space="preserve"> </w:t>
+      </w:r>
+      <w:r>
+        <w:rPr>
+          <w:rFonts w:ascii="Kokila" w:hAnsi="Kokila" w:cs="Kokila" w:hint="cs"/>
+          <w:sz w:val="28"/>
+          <w:szCs w:val="28"/>
+          <w:cs/>
+          <w:lang w:bidi="hi-IN"/>
+        </w:rPr>
+        <w:t>र</w:t>
+      </w:r>
+      <w:r>
+        <w:rPr>
+          <w:rFonts w:ascii="Times New Roman" w:hAnsi="Times New Roman" w:cs="Times New Roman"/>
+          <w:sz w:val="28"/>
+          <w:szCs w:val="28"/>
+        </w:rPr>
+        <w:t xml:space="preserve"> </w:t>
+      </w:r>
+      <w:r>
+        <w:rPr>
+          <w:rFonts w:ascii="Kokila" w:hAnsi="Kokila" w:cs="Kokila" w:hint="cs"/>
+          <w:sz w:val="28"/>
+          <w:szCs w:val="28"/>
+          <w:cs/>
+          <w:lang w:bidi="hi-IN"/>
+        </w:rPr>
+        <w:t>पत्रु</w:t>
+      </w:r>
+      <w:r>
+        <w:rPr>
+          <w:rFonts w:ascii="Times New Roman" w:hAnsi="Times New Roman" w:cs="Times New Roman"/>
+          <w:sz w:val="28"/>
+          <w:szCs w:val="28"/>
+        </w:rPr>
+        <w:t xml:space="preserve"> </w:t>
+      </w:r>
+      <w:r>
+        <w:rPr>
+          <w:rFonts w:ascii="Kokila" w:hAnsi="Kokila" w:cs="Kokila" w:hint="cs"/>
+          <w:sz w:val="28"/>
+          <w:szCs w:val="28"/>
+          <w:cs/>
+          <w:lang w:bidi="hi-IN"/>
+        </w:rPr>
+        <w:t>खानेकुराको</w:t>
+      </w:r>
+      <w:r>
+        <w:rPr>
+          <w:rFonts w:ascii="Times New Roman" w:hAnsi="Times New Roman" w:cs="Times New Roman"/>
+          <w:sz w:val="28"/>
+          <w:szCs w:val="28"/>
+        </w:rPr>
+        <w:t xml:space="preserve"> </w:t>
+      </w:r>
+      <w:r>
+        <w:rPr>
+          <w:rFonts w:ascii="Kokila" w:hAnsi="Kokila" w:cs="Kokila" w:hint="cs"/>
+          <w:sz w:val="28"/>
+          <w:szCs w:val="28"/>
+          <w:cs/>
+          <w:lang w:bidi="hi-IN"/>
+        </w:rPr>
+        <w:t>चित्र</w:t>
+      </w:r>
+      <w:r>
+        <w:rPr>
+          <w:rFonts w:ascii="Times New Roman" w:hAnsi="Times New Roman" w:cs="Times New Roman"/>
+          <w:sz w:val="28"/>
+          <w:szCs w:val="28"/>
+        </w:rPr>
+        <w:t xml:space="preserve"> </w:t>
+      </w:r>
+      <w:r>
+        <w:rPr>
+          <w:rFonts w:ascii="Kokila" w:hAnsi="Kokila" w:cs="Kokila" w:hint="cs"/>
+          <w:sz w:val="28"/>
+          <w:szCs w:val="28"/>
+          <w:cs/>
+          <w:lang w:bidi="hi-IN"/>
+        </w:rPr>
+        <w:t>काटी</w:t>
+      </w:r>
+      <w:r>
+        <w:rPr>
+          <w:rFonts w:ascii="Times New Roman" w:hAnsi="Times New Roman" w:cs="Times New Roman"/>
+          <w:sz w:val="28"/>
+          <w:szCs w:val="28"/>
+        </w:rPr>
+        <w:t xml:space="preserve"> </w:t>
+      </w:r>
+      <w:r>
+        <w:rPr>
+          <w:rFonts w:ascii="Kokila" w:hAnsi="Kokila" w:cs="Kokila" w:hint="cs"/>
+          <w:sz w:val="28"/>
+          <w:szCs w:val="28"/>
+          <w:cs/>
+          <w:lang w:bidi="hi-IN"/>
+        </w:rPr>
+        <w:t>चार्ट</w:t>
+      </w:r>
+      <w:r>
+        <w:rPr>
+          <w:rFonts w:ascii="Times New Roman" w:hAnsi="Times New Roman" w:cs="Times New Roman"/>
+          <w:sz w:val="28"/>
+          <w:szCs w:val="28"/>
+        </w:rPr>
+        <w:t xml:space="preserve"> </w:t>
+      </w:r>
+      <w:r>
+        <w:rPr>
+          <w:rFonts w:ascii="Kokila" w:hAnsi="Kokila" w:cs="Kokila" w:hint="cs"/>
+          <w:sz w:val="28"/>
+          <w:szCs w:val="28"/>
+          <w:cs/>
+          <w:lang w:bidi="hi-IN"/>
+        </w:rPr>
+        <w:t>पेपरमा</w:t>
+      </w:r>
+      <w:r>
+        <w:rPr>
+          <w:rFonts w:ascii="Times New Roman" w:hAnsi="Times New Roman" w:cs="Times New Roman"/>
+          <w:sz w:val="28"/>
+          <w:szCs w:val="28"/>
+        </w:rPr>
+        <w:t xml:space="preserve"> </w:t>
+      </w:r>
+      <w:r>
+        <w:rPr>
+          <w:rFonts w:ascii="Kokila" w:hAnsi="Kokila" w:cs="Kokila" w:hint="cs"/>
+          <w:sz w:val="28"/>
+          <w:szCs w:val="28"/>
+          <w:cs/>
+          <w:lang w:bidi="hi-IN"/>
+        </w:rPr>
+        <w:t>टास्नुहोस्</w:t>
+      </w:r>
+      <w:r>
+        <w:rPr>
+          <w:rFonts w:ascii="Times New Roman" w:hAnsi="Times New Roman" w:cs="Times New Roman"/>
+          <w:sz w:val="28"/>
+          <w:szCs w:val="28"/>
+        </w:rPr>
+        <w:t xml:space="preserve"> </w:t>
+      </w:r>
+      <w:r>
+        <w:rPr>
+          <w:rFonts w:ascii="Kokila" w:hAnsi="Kokila" w:cs="Kokila" w:hint="cs"/>
+          <w:sz w:val="28"/>
+          <w:szCs w:val="28"/>
+          <w:cs/>
+          <w:lang w:bidi="ne-NP"/>
+        </w:rPr>
+        <w:t>।</w:t>
+      </w:r>
+      <w:r>
+        <w:rPr>
+          <w:rFonts w:ascii="Times New Roman" w:hAnsi="Times New Roman" w:cs="Times New Roman"/>
+          <w:sz w:val="28"/>
+          <w:szCs w:val="28"/>
+        </w:rPr>
+        <w:t> </w:t>
+      </w:r>
+    </w:p>
+    <w:p>
+      <w:pPr>
+        <w:spacing w:after="0" w:line="240" w:lineRule="auto"/>
+        <w:rPr>
+          <w:rFonts w:ascii="Times New Roman" w:hAnsi="Times New Roman" w:cs="Times New Roman"/>
+          <w:sz w:val="24"/>
+          <w:szCs w:val="24"/>
+        </w:rPr>
+      </w:pPr>
+      <w:r>
+        <w:rPr>
+          <w:rFonts w:ascii="Kokila" w:hAnsi="Kokila" w:cs="Kokila" w:hint="cs"/>
+          <w:sz w:val="24"/>
+          <w:szCs w:val="24"/>
+          <w:u w:val="single"/>
+          <w:cs/>
+          <w:lang w:bidi="hi-IN"/>
+        </w:rPr>
+        <w:t>नेपाली</w:t>
+      </w:r>
+      <w:r>
+        <w:rPr>
+          <w:rFonts w:ascii="Times New Roman" w:hAnsi="Times New Roman" w:cs="Times New Roman"/>
+          <w:sz w:val="24"/>
+          <w:szCs w:val="24"/>
+        </w:rPr>
+        <w:t> </w:t>
+      </w:r>
+    </w:p>
+    <w:p>
+      <w:pPr>
+        <w:spacing w:after="0" w:line="240" w:lineRule="auto"/>
+        <w:ind w:left="360"/>
+        <w:rPr>
+          <w:rFonts w:ascii="Times New Roman" w:hAnsi="Times New Roman" w:cs="Times New Roman"/>
+          <w:sz w:val="28"/>
+          <w:szCs w:val="28"/>
+        </w:rPr>
+      </w:pPr>
+      <w:r>
+        <w:rPr>
+          <w:rFonts w:ascii="Kokila" w:hAnsi="Kokila" w:cs="Kokila"/>
+          <w:sz w:val="28"/>
+          <w:szCs w:val="28"/>
+          <w:lang w:bidi="hi-IN"/>
+        </w:rPr>
+        <w:t xml:space="preserve">5. </w:t>
+      </w:r>
+      <w:r>
+        <w:rPr>
+          <w:rFonts w:ascii="Kokila" w:hAnsi="Kokila" w:cs="Kokila" w:hint="cs"/>
+          <w:sz w:val="28"/>
+          <w:szCs w:val="28"/>
+          <w:cs/>
+          <w:lang w:bidi="hi-IN"/>
+        </w:rPr>
+        <w:t>बाहृखरी</w:t>
+      </w:r>
+      <w:r>
+        <w:rPr>
+          <w:rFonts w:ascii="Times New Roman" w:hAnsi="Times New Roman" w:cs="Times New Roman"/>
+          <w:sz w:val="28"/>
+          <w:szCs w:val="28"/>
+        </w:rPr>
+        <w:t xml:space="preserve"> </w:t>
+      </w:r>
+      <w:r>
+        <w:rPr>
+          <w:rFonts w:ascii="Kokila" w:hAnsi="Kokila" w:cs="Kokila" w:hint="cs"/>
+          <w:sz w:val="28"/>
+          <w:szCs w:val="28"/>
+          <w:cs/>
+          <w:lang w:bidi="hi-IN"/>
+        </w:rPr>
+        <w:t>लेख्नुहोस्</w:t>
+      </w:r>
+      <w:r>
+        <w:rPr>
+          <w:rFonts w:ascii="Times New Roman" w:hAnsi="Times New Roman" w:cs="Times New Roman"/>
+          <w:sz w:val="28"/>
+          <w:szCs w:val="28"/>
+        </w:rPr>
+        <w:t xml:space="preserve"> (</w:t>
+      </w:r>
+      <w:r>
+        <w:rPr>
+          <w:rFonts w:ascii="Kokila" w:hAnsi="Kokila" w:cs="Kokila" w:hint="cs"/>
+          <w:sz w:val="28"/>
+          <w:szCs w:val="28"/>
+          <w:cs/>
+        </w:rPr>
+        <w:t>क</w:t>
+      </w:r>
+      <w:r>
+        <w:rPr>
+          <w:rFonts w:ascii="Times New Roman" w:hAnsi="Times New Roman" w:cs="Times New Roman"/>
+          <w:sz w:val="28"/>
+          <w:szCs w:val="28"/>
+          <w:cs/>
+        </w:rPr>
+        <w:t>-</w:t>
+      </w:r>
+      <w:r>
+        <w:rPr>
+          <w:rFonts w:ascii="Kokila" w:hAnsi="Kokila" w:cs="Kokila" w:hint="cs"/>
+          <w:sz w:val="28"/>
+          <w:szCs w:val="28"/>
+          <w:cs/>
+        </w:rPr>
+        <w:t>ञ</w:t>
+      </w:r>
+      <w:r>
+        <w:rPr>
+          <w:rFonts w:ascii="Times New Roman" w:hAnsi="Times New Roman" w:cs="Times New Roman"/>
+          <w:sz w:val="28"/>
+          <w:szCs w:val="28"/>
+          <w:cs/>
+        </w:rPr>
+        <w:t>)</w:t>
+      </w:r>
+      <w:r>
+        <w:rPr>
+          <w:rFonts w:ascii="Kokila" w:hAnsi="Kokila" w:cs="Kokila" w:hint="cs"/>
+          <w:sz w:val="28"/>
+          <w:szCs w:val="28"/>
+          <w:cs/>
+          <w:lang w:bidi="ne-NP"/>
+        </w:rPr>
+        <w:t>।</w:t>
+      </w:r>
+    </w:p>
+    <w:p>
+      <w:pPr>
+        <w:spacing w:after="0" w:line="240" w:lineRule="auto"/>
+        <w:ind w:left="360"/>
+        <w:jc w:val="center"/>
         <w:rPr>
           <w:rFonts w:ascii="Times New Roman" w:hAnsi="Times New Roman" w:cs="Times New Roman"/>
           <w:b/>
@@ -705,13 +1435,1497 @@
           <w:szCs w:val="28"/>
           <w:u w:val="single"/>
         </w:rPr>
+      </w:pPr>
+      <w:r>
+        <w:rPr>
+          <w:rFonts w:ascii="Times New Roman" w:hAnsi="Times New Roman" w:cs="Times New Roman"/>
+          <w:b/>
+          <w:bCs/>
+          <w:i/>
+          <w:iCs/>
+          <w:sz w:val="28"/>
+          <w:szCs w:val="28"/>
+          <w:u w:val="single"/>
+        </w:rPr>
+        <w:t>School will resume from Shawan 7</w:t>
+      </w:r>
+      <w:r>
+        <w:rPr>
+          <w:rFonts w:ascii="Times New Roman" w:hAnsi="Times New Roman" w:cs="Times New Roman"/>
+          <w:b/>
+          <w:bCs/>
+          <w:i/>
+          <w:iCs/>
+          <w:sz w:val="28"/>
+          <w:szCs w:val="28"/>
+          <w:u w:val="single"/>
+          <w:vertAlign w:val="superscript"/>
+        </w:rPr>
+        <w:t>th</w:t>
+      </w:r>
+      <w:r>
+        <w:rPr>
+          <w:rFonts w:ascii="Times New Roman" w:hAnsi="Times New Roman" w:cs="Times New Roman"/>
+          <w:b/>
+          <w:bCs/>
+          <w:i/>
+          <w:iCs/>
+          <w:sz w:val="28"/>
+          <w:szCs w:val="28"/>
+          <w:u w:val="single"/>
+        </w:rPr>
         <w:t>.</w:t>
       </w:r>
+    </w:p>
+    <w:p>
+      <w:pPr>
+        <w:spacing w:after="0" w:line="240" w:lineRule="auto"/>
+        <w:ind w:left="360"/>
+        <w:jc w:val="center"/>
+        <w:rPr>
+          <w:rFonts w:ascii="Times New Roman" w:eastAsiaTheme="minorHAnsi" w:hAnsi="Times New Roman" w:cs="Times New Roman"/>
+          <w:b/>
+          <w:bCs/>
+          <w:i/>
+          <w:iCs/>
+          <w:sz w:val="28"/>
+          <w:szCs w:val="28"/>
+          <w:u w:val="single"/>
+        </w:rPr>
+      </w:pPr>
+    </w:p>
+    <w:p>
+      <w:pPr>
+        <w:spacing w:after="0" w:line="240" w:lineRule="auto"/>
+        <w:ind w:left="720" w:firstLine="720"/>
+        <w:rPr>
+          <w:rFonts w:ascii="Times New Roman" w:hAnsi="Times New Roman"/>
+          <w:b/>
+          <w:bCs/>
+          <w:sz w:val="36"/>
+          <w:szCs w:val="36"/>
+        </w:rPr>
+      </w:pPr>
+      <w:r>
+        <w:rPr>
+          <w:noProof/>
+        </w:rPr>
+        <w:drawing>
+          <wp:anchor distT="0" distB="0" distL="114300" distR="114300" simplePos="0" relativeHeight="251663360" behindDoc="0" locked="0" layoutInCell="1" allowOverlap="1" wp14:anchorId="3105785D" wp14:editId="1078867A">
+            <wp:simplePos x="0" y="0"/>
+            <wp:positionH relativeFrom="margin">
+              <wp:posOffset>5112688</wp:posOffset>
+            </wp:positionH>
+            <wp:positionV relativeFrom="paragraph">
+              <wp:posOffset>-111318</wp:posOffset>
+            </wp:positionV>
+            <wp:extent cx="457200" cy="532130"/>
+            <wp:effectExtent l="0" t="0" r="0" b="1905"/>
+            <wp:wrapNone/>
+            <wp:docPr id="416118334" name="Picture 1"/>
+            <wp:cNvGraphicFramePr>
+              <a:graphicFrameLocks xmlns:a="http://schemas.openxmlformats.org/drawingml/2006/main" noChangeAspect="1"/>
+            </wp:cNvGraphicFramePr>
+            <a:graphic xmlns:a="http://schemas.openxmlformats.org/drawingml/2006/main">
+              <a:graphicData uri="http://schemas.openxmlformats.org/drawingml/2006/picture">
+                <pic:pic xmlns:pic="http://schemas.openxmlformats.org/drawingml/2006/picture">
+                  <pic:nvPicPr>
+                    <pic:cNvPr id="64187946" name="Picture 1"/>
+                    <pic:cNvPicPr>
+                      <a:picLocks noChangeAspect="1" noChangeArrowheads="1"/>
+                    </pic:cNvPicPr>
+                  </pic:nvPicPr>
+                  <pic:blipFill>
+                    <a:blip r:embed="rId5">
+                      <a:extLst>
+                        <a:ext uri="{28A0092B-C50C-407E-A947-70E740481C1C}">
+                          <a14:useLocalDpi xmlns:a14="http://schemas.microsoft.com/office/drawing/2010/main" val="0"/>
+                        </a:ext>
+                      </a:extLst>
+                    </a:blip>
+                    <a:srcRect/>
+                    <a:stretch>
+                      <a:fillRect/>
+                    </a:stretch>
+                  </pic:blipFill>
+                  <pic:spPr>
+                    <a:xfrm>
+                      <a:off x="0" y="0"/>
+                      <a:ext cx="457200" cy="532130"/>
+                    </a:xfrm>
+                    <a:prstGeom prst="rect">
+                      <a:avLst/>
+                    </a:prstGeom>
+                    <a:noFill/>
+                  </pic:spPr>
+                </pic:pic>
+              </a:graphicData>
+            </a:graphic>
+          </wp:anchor>
+        </w:drawing>
+      </w:r>
+      <w:r>
+        <w:rPr>
+          <w:rFonts w:ascii="Franklin Gothic Demi" w:hAnsi="Franklin Gothic Demi"/>
+          <w:b/>
+          <w:bCs/>
+          <w:sz w:val="36"/>
+          <w:szCs w:val="36"/>
+        </w:rPr>
+        <w:t>Green Society Public School</w:t>
+      </w:r>
+    </w:p>
+    <w:p>
+      <w:pPr>
+        <w:spacing w:after="0" w:line="240" w:lineRule="auto"/>
+        <w:jc w:val="center"/>
+        <w:rPr>
+          <w:rFonts w:ascii="Times New Roman" w:hAnsi="Times New Roman"/>
+          <w:b/>
+          <w:bCs/>
+          <w:sz w:val="20"/>
+        </w:rPr>
+      </w:pPr>
+      <w:r>
+        <w:rPr>
+          <w:rFonts w:ascii="Times New Roman" w:hAnsi="Times New Roman"/>
+          <w:b/>
+          <w:bCs/>
+          <w:sz w:val="20"/>
+        </w:rPr>
+        <w:t>Ratnanagar-7, Sauraha, Chitwan</w:t>
+      </w:r>
+    </w:p>
+    <w:p>
+      <w:pPr>
+        <w:spacing w:after="0" w:line="240" w:lineRule="auto"/>
+        <w:jc w:val="center"/>
+        <w:rPr>
+          <w:rFonts w:ascii="Times New Roman" w:hAnsi="Times New Roman"/>
+          <w:b/>
+          <w:bCs/>
+          <w:sz w:val="20"/>
+        </w:rPr>
+      </w:pPr>
+      <w:r>
+        <w:rPr>
+          <w:rFonts w:ascii="Times New Roman" w:hAnsi="Times New Roman"/>
+          <w:b/>
+          <w:bCs/>
+          <w:sz w:val="24"/>
+          <w:szCs w:val="24"/>
+          <w:u w:val="single"/>
+        </w:rPr>
+        <w:t>Summer Vacation Assignment - 2082</w:t>
+      </w:r>
+    </w:p>
+    <w:p>
+      <w:pPr>
+        <w:spacing w:after="0" w:line="240" w:lineRule="auto"/>
+        <w:rPr>
+          <w:rFonts w:ascii="Times New Roman" w:hAnsi="Times New Roman" w:cs="Times New Roman"/>
+          <w:sz w:val="24"/>
+          <w:szCs w:val="24"/>
+        </w:rPr>
+      </w:pPr>
+      <w:r>
+        <w:rPr>
+          <w:rFonts w:ascii="Times New Roman" w:hAnsi="Times New Roman" w:cs="Times New Roman"/>
+          <w:sz w:val="24"/>
+          <w:szCs w:val="24"/>
+          <w:u w:val="single"/>
+        </w:rPr>
+        <w:t>Math’s</w:t>
+      </w:r>
+      <w:r>
+        <w:rPr>
+          <w:rFonts w:ascii="Times New Roman" w:hAnsi="Times New Roman" w:cs="Times New Roman"/>
+          <w:sz w:val="24"/>
+          <w:szCs w:val="24"/>
+        </w:rPr>
+        <w:t> </w:t>
+      </w:r>
+    </w:p>
+    <w:p>
+      <w:pPr>
+        <w:spacing w:after="0" w:line="240" w:lineRule="auto"/>
+        <w:ind w:left="360"/>
+        <w:rPr>
+          <w:rFonts w:ascii="Times New Roman" w:hAnsi="Times New Roman" w:cs="Times New Roman"/>
+          <w:sz w:val="24"/>
+          <w:szCs w:val="24"/>
+        </w:rPr>
+      </w:pPr>
+      <w:r>
+        <w:rPr>
+          <w:rFonts w:ascii="Times New Roman" w:hAnsi="Times New Roman" w:cs="Times New Roman"/>
+          <w:sz w:val="24"/>
+          <w:szCs w:val="24"/>
+        </w:rPr>
+        <w:t>1. Cut and paste different types of shapes in chart paper. </w:t>
+      </w:r>
+    </w:p>
+    <w:p>
+      <w:pPr>
+        <w:spacing w:after="0" w:line="240" w:lineRule="auto"/>
+        <w:rPr>
+          <w:rFonts w:ascii="Times New Roman" w:hAnsi="Times New Roman" w:cs="Times New Roman"/>
+          <w:sz w:val="24"/>
+          <w:szCs w:val="24"/>
+        </w:rPr>
+      </w:pPr>
+      <w:r>
+        <w:rPr>
+          <w:rFonts w:ascii="Times New Roman" w:hAnsi="Times New Roman" w:cs="Times New Roman"/>
+          <w:sz w:val="24"/>
+          <w:szCs w:val="24"/>
+          <w:u w:val="single"/>
+        </w:rPr>
+        <w:t>Paragon</w:t>
+      </w:r>
+      <w:r>
+        <w:rPr>
+          <w:rFonts w:ascii="Times New Roman" w:hAnsi="Times New Roman" w:cs="Times New Roman"/>
+          <w:sz w:val="24"/>
+          <w:szCs w:val="24"/>
+        </w:rPr>
+        <w:t> </w:t>
+      </w:r>
+    </w:p>
+    <w:p>
+      <w:pPr>
+        <w:spacing w:after="0" w:line="240" w:lineRule="auto"/>
+        <w:ind w:left="360"/>
+        <w:rPr>
+          <w:rFonts w:ascii="Times New Roman" w:hAnsi="Times New Roman" w:cs="Times New Roman"/>
+          <w:sz w:val="24"/>
+          <w:szCs w:val="24"/>
+        </w:rPr>
+      </w:pPr>
+      <w:r>
+        <w:rPr>
+          <w:rFonts w:ascii="Times New Roman" w:hAnsi="Times New Roman" w:cs="Times New Roman"/>
+          <w:sz w:val="24"/>
+          <w:szCs w:val="24"/>
+        </w:rPr>
+        <w:t>2. Read unit 1&amp;2 question answers.</w:t>
+      </w:r>
+    </w:p>
+    <w:p>
+      <w:pPr>
+        <w:spacing w:after="0" w:line="240" w:lineRule="auto"/>
+        <w:rPr>
+          <w:rFonts w:ascii="Times New Roman" w:hAnsi="Times New Roman" w:cs="Times New Roman"/>
+          <w:sz w:val="24"/>
+          <w:szCs w:val="24"/>
+        </w:rPr>
+      </w:pPr>
+      <w:r>
+        <w:rPr>
+          <w:rFonts w:ascii="Times New Roman" w:hAnsi="Times New Roman" w:cs="Times New Roman"/>
+          <w:sz w:val="24"/>
+          <w:szCs w:val="24"/>
+          <w:u w:val="single"/>
+        </w:rPr>
+        <w:t>Science</w:t>
+      </w:r>
+      <w:r>
+        <w:rPr>
+          <w:rFonts w:ascii="Times New Roman" w:hAnsi="Times New Roman" w:cs="Times New Roman"/>
+          <w:sz w:val="24"/>
+          <w:szCs w:val="24"/>
+        </w:rPr>
+        <w:t> </w:t>
+      </w:r>
+    </w:p>
+    <w:p>
+      <w:pPr>
+        <w:spacing w:after="0" w:line="240" w:lineRule="auto"/>
+        <w:ind w:left="360"/>
+        <w:rPr>
+          <w:rFonts w:ascii="Times New Roman" w:hAnsi="Times New Roman" w:cs="Times New Roman"/>
+          <w:sz w:val="24"/>
+          <w:szCs w:val="24"/>
+        </w:rPr>
+      </w:pPr>
+      <w:r>
+        <w:rPr>
+          <w:rFonts w:ascii="Times New Roman" w:hAnsi="Times New Roman" w:cs="Times New Roman"/>
+          <w:sz w:val="24"/>
+          <w:szCs w:val="24"/>
+        </w:rPr>
+        <w:t>3. Collect 3/3 living and non-living things pictures and paste in chart paper. </w:t>
+      </w:r>
+    </w:p>
+    <w:p>
+      <w:pPr>
+        <w:spacing w:after="0" w:line="240" w:lineRule="auto"/>
+        <w:rPr>
+          <w:rFonts w:ascii="Times New Roman" w:hAnsi="Times New Roman" w:cs="Times New Roman"/>
+          <w:sz w:val="24"/>
+          <w:szCs w:val="24"/>
+        </w:rPr>
+      </w:pPr>
+      <w:r>
+        <w:rPr>
+          <w:rFonts w:ascii="Kokila" w:hAnsi="Kokila" w:cs="Kokila" w:hint="cs"/>
+          <w:sz w:val="24"/>
+          <w:szCs w:val="24"/>
+          <w:u w:val="single"/>
+          <w:cs/>
+          <w:lang w:bidi="hi-IN"/>
+        </w:rPr>
+        <w:t>सेरोफेरो</w:t>
+      </w:r>
+      <w:r>
+        <w:rPr>
+          <w:rFonts w:ascii="Times New Roman" w:hAnsi="Times New Roman" w:cs="Times New Roman"/>
+          <w:sz w:val="24"/>
+          <w:szCs w:val="24"/>
+        </w:rPr>
+        <w:t> </w:t>
+      </w:r>
+    </w:p>
+    <w:p>
+      <w:pPr>
+        <w:spacing w:after="0" w:line="240" w:lineRule="auto"/>
+        <w:ind w:left="360"/>
+        <w:rPr>
+          <w:rFonts w:ascii="Times New Roman" w:hAnsi="Times New Roman" w:cs="Times New Roman"/>
+          <w:sz w:val="28"/>
+          <w:szCs w:val="28"/>
+        </w:rPr>
+      </w:pPr>
+      <w:r>
+        <w:rPr>
+          <w:rFonts w:ascii="Kokila" w:hAnsi="Kokila" w:cs="Kokila"/>
+          <w:sz w:val="28"/>
+          <w:szCs w:val="28"/>
+          <w:lang w:bidi="hi-IN"/>
+        </w:rPr>
+        <w:t xml:space="preserve">4. </w:t>
+      </w:r>
+      <w:r>
+        <w:rPr>
+          <w:rFonts w:ascii="Kokila" w:hAnsi="Kokila" w:cs="Kokila" w:hint="cs"/>
+          <w:sz w:val="28"/>
+          <w:szCs w:val="28"/>
+          <w:cs/>
+          <w:lang w:bidi="hi-IN"/>
+        </w:rPr>
+        <w:t>प‍ोषक</w:t>
+      </w:r>
+      <w:r>
+        <w:rPr>
+          <w:rFonts w:ascii="Times New Roman" w:hAnsi="Times New Roman" w:cs="Times New Roman"/>
+          <w:sz w:val="28"/>
+          <w:szCs w:val="28"/>
+        </w:rPr>
+        <w:t xml:space="preserve"> </w:t>
+      </w:r>
+      <w:r>
+        <w:rPr>
+          <w:rFonts w:ascii="Kokila" w:hAnsi="Kokila" w:cs="Kokila" w:hint="cs"/>
+          <w:sz w:val="28"/>
+          <w:szCs w:val="28"/>
+          <w:cs/>
+          <w:lang w:bidi="hi-IN"/>
+        </w:rPr>
+        <w:t>र</w:t>
+      </w:r>
+      <w:r>
+        <w:rPr>
+          <w:rFonts w:ascii="Times New Roman" w:hAnsi="Times New Roman" w:cs="Times New Roman"/>
+          <w:sz w:val="28"/>
+          <w:szCs w:val="28"/>
+        </w:rPr>
+        <w:t xml:space="preserve"> </w:t>
+      </w:r>
+      <w:r>
+        <w:rPr>
+          <w:rFonts w:ascii="Kokila" w:hAnsi="Kokila" w:cs="Kokila" w:hint="cs"/>
+          <w:sz w:val="28"/>
+          <w:szCs w:val="28"/>
+          <w:cs/>
+          <w:lang w:bidi="hi-IN"/>
+        </w:rPr>
+        <w:t>पत्रु</w:t>
+      </w:r>
+      <w:r>
+        <w:rPr>
+          <w:rFonts w:ascii="Times New Roman" w:hAnsi="Times New Roman" w:cs="Times New Roman"/>
+          <w:sz w:val="28"/>
+          <w:szCs w:val="28"/>
+        </w:rPr>
+        <w:t xml:space="preserve"> </w:t>
+      </w:r>
+      <w:r>
+        <w:rPr>
+          <w:rFonts w:ascii="Kokila" w:hAnsi="Kokila" w:cs="Kokila" w:hint="cs"/>
+          <w:sz w:val="28"/>
+          <w:szCs w:val="28"/>
+          <w:cs/>
+          <w:lang w:bidi="hi-IN"/>
+        </w:rPr>
+        <w:t>खानेकुराको</w:t>
+      </w:r>
+      <w:r>
+        <w:rPr>
+          <w:rFonts w:ascii="Times New Roman" w:hAnsi="Times New Roman" w:cs="Times New Roman"/>
+          <w:sz w:val="28"/>
+          <w:szCs w:val="28"/>
+        </w:rPr>
+        <w:t xml:space="preserve"> </w:t>
+      </w:r>
+      <w:r>
+        <w:rPr>
+          <w:rFonts w:ascii="Kokila" w:hAnsi="Kokila" w:cs="Kokila" w:hint="cs"/>
+          <w:sz w:val="28"/>
+          <w:szCs w:val="28"/>
+          <w:cs/>
+          <w:lang w:bidi="hi-IN"/>
+        </w:rPr>
+        <w:t>चित्र</w:t>
+      </w:r>
+      <w:r>
+        <w:rPr>
+          <w:rFonts w:ascii="Times New Roman" w:hAnsi="Times New Roman" w:cs="Times New Roman"/>
+          <w:sz w:val="28"/>
+          <w:szCs w:val="28"/>
+        </w:rPr>
+        <w:t xml:space="preserve"> </w:t>
+      </w:r>
+      <w:r>
+        <w:rPr>
+          <w:rFonts w:ascii="Kokila" w:hAnsi="Kokila" w:cs="Kokila" w:hint="cs"/>
+          <w:sz w:val="28"/>
+          <w:szCs w:val="28"/>
+          <w:cs/>
+          <w:lang w:bidi="hi-IN"/>
+        </w:rPr>
+        <w:t>काटी</w:t>
+      </w:r>
+      <w:r>
+        <w:rPr>
+          <w:rFonts w:ascii="Times New Roman" w:hAnsi="Times New Roman" w:cs="Times New Roman"/>
+          <w:sz w:val="28"/>
+          <w:szCs w:val="28"/>
+        </w:rPr>
+        <w:t xml:space="preserve"> </w:t>
+      </w:r>
+      <w:r>
+        <w:rPr>
+          <w:rFonts w:ascii="Kokila" w:hAnsi="Kokila" w:cs="Kokila" w:hint="cs"/>
+          <w:sz w:val="28"/>
+          <w:szCs w:val="28"/>
+          <w:cs/>
+          <w:lang w:bidi="hi-IN"/>
+        </w:rPr>
+        <w:t>चार्ट</w:t>
+      </w:r>
+      <w:r>
+        <w:rPr>
+          <w:rFonts w:ascii="Times New Roman" w:hAnsi="Times New Roman" w:cs="Times New Roman"/>
+          <w:sz w:val="28"/>
+          <w:szCs w:val="28"/>
+        </w:rPr>
+        <w:t xml:space="preserve"> </w:t>
+      </w:r>
+      <w:r>
+        <w:rPr>
+          <w:rFonts w:ascii="Kokila" w:hAnsi="Kokila" w:cs="Kokila" w:hint="cs"/>
+          <w:sz w:val="28"/>
+          <w:szCs w:val="28"/>
+          <w:cs/>
+          <w:lang w:bidi="hi-IN"/>
+        </w:rPr>
+        <w:t>पेपरमा</w:t>
+      </w:r>
+      <w:r>
+        <w:rPr>
+          <w:rFonts w:ascii="Times New Roman" w:hAnsi="Times New Roman" w:cs="Times New Roman"/>
+          <w:sz w:val="28"/>
+          <w:szCs w:val="28"/>
+        </w:rPr>
+        <w:t xml:space="preserve"> </w:t>
+      </w:r>
+      <w:r>
+        <w:rPr>
+          <w:rFonts w:ascii="Kokila" w:hAnsi="Kokila" w:cs="Kokila" w:hint="cs"/>
+          <w:sz w:val="28"/>
+          <w:szCs w:val="28"/>
+          <w:cs/>
+          <w:lang w:bidi="hi-IN"/>
+        </w:rPr>
+        <w:t>टास्नुहोस्</w:t>
+      </w:r>
+      <w:r>
+        <w:rPr>
+          <w:rFonts w:ascii="Times New Roman" w:hAnsi="Times New Roman" w:cs="Times New Roman"/>
+          <w:sz w:val="28"/>
+          <w:szCs w:val="28"/>
+        </w:rPr>
+        <w:t xml:space="preserve"> </w:t>
+      </w:r>
+      <w:r>
+        <w:rPr>
+          <w:rFonts w:ascii="Kokila" w:hAnsi="Kokila" w:cs="Kokila" w:hint="cs"/>
+          <w:sz w:val="28"/>
+          <w:szCs w:val="28"/>
+          <w:cs/>
+          <w:lang w:bidi="ne-NP"/>
+        </w:rPr>
+        <w:t>।</w:t>
+      </w:r>
+      <w:r>
+        <w:rPr>
+          <w:rFonts w:ascii="Times New Roman" w:hAnsi="Times New Roman" w:cs="Times New Roman"/>
+          <w:sz w:val="28"/>
+          <w:szCs w:val="28"/>
+        </w:rPr>
+        <w:t> </w:t>
+      </w:r>
+    </w:p>
+    <w:p>
+      <w:pPr>
+        <w:spacing w:after="0" w:line="240" w:lineRule="auto"/>
+        <w:rPr>
+          <w:rFonts w:ascii="Times New Roman" w:hAnsi="Times New Roman" w:cs="Times New Roman"/>
+          <w:sz w:val="24"/>
+          <w:szCs w:val="24"/>
+        </w:rPr>
+      </w:pPr>
+      <w:r>
+        <w:rPr>
+          <w:rFonts w:ascii="Kokila" w:hAnsi="Kokila" w:cs="Kokila" w:hint="cs"/>
+          <w:sz w:val="24"/>
+          <w:szCs w:val="24"/>
+          <w:u w:val="single"/>
+          <w:cs/>
+          <w:lang w:bidi="hi-IN"/>
+        </w:rPr>
+        <w:t>नेपाली</w:t>
+      </w:r>
+      <w:r>
+        <w:rPr>
+          <w:rFonts w:ascii="Times New Roman" w:hAnsi="Times New Roman" w:cs="Times New Roman"/>
+          <w:sz w:val="24"/>
+          <w:szCs w:val="24"/>
+        </w:rPr>
+        <w:t> </w:t>
+      </w:r>
+    </w:p>
+    <w:p>
+      <w:pPr>
+        <w:spacing w:after="0" w:line="240" w:lineRule="auto"/>
+        <w:ind w:left="360"/>
+        <w:rPr>
+          <w:rFonts w:ascii="Times New Roman" w:hAnsi="Times New Roman" w:cs="Times New Roman"/>
+          <w:sz w:val="28"/>
+          <w:szCs w:val="28"/>
+        </w:rPr>
+      </w:pPr>
+      <w:r>
+        <w:rPr>
+          <w:rFonts w:ascii="Kokila" w:hAnsi="Kokila" w:cs="Kokila"/>
+          <w:sz w:val="28"/>
+          <w:szCs w:val="28"/>
+          <w:lang w:bidi="hi-IN"/>
+        </w:rPr>
+        <w:t xml:space="preserve">5. </w:t>
+      </w:r>
+      <w:r>
+        <w:rPr>
+          <w:rFonts w:ascii="Kokila" w:hAnsi="Kokila" w:cs="Kokila" w:hint="cs"/>
+          <w:sz w:val="28"/>
+          <w:szCs w:val="28"/>
+          <w:cs/>
+          <w:lang w:bidi="hi-IN"/>
+        </w:rPr>
+        <w:t>बाहृखरी</w:t>
+      </w:r>
+      <w:r>
+        <w:rPr>
+          <w:rFonts w:ascii="Times New Roman" w:hAnsi="Times New Roman" w:cs="Times New Roman"/>
+          <w:sz w:val="28"/>
+          <w:szCs w:val="28"/>
+        </w:rPr>
+        <w:t xml:space="preserve"> </w:t>
+      </w:r>
+      <w:r>
+        <w:rPr>
+          <w:rFonts w:ascii="Kokila" w:hAnsi="Kokila" w:cs="Kokila" w:hint="cs"/>
+          <w:sz w:val="28"/>
+          <w:szCs w:val="28"/>
+          <w:cs/>
+          <w:lang w:bidi="hi-IN"/>
+        </w:rPr>
+        <w:t>लेख्नुहोस्</w:t>
+      </w:r>
+      <w:r>
+        <w:rPr>
+          <w:rFonts w:ascii="Times New Roman" w:hAnsi="Times New Roman" w:cs="Times New Roman"/>
+          <w:sz w:val="28"/>
+          <w:szCs w:val="28"/>
+        </w:rPr>
+        <w:t xml:space="preserve"> (</w:t>
+      </w:r>
+      <w:r>
+        <w:rPr>
+          <w:rFonts w:ascii="Kokila" w:hAnsi="Kokila" w:cs="Kokila" w:hint="cs"/>
+          <w:sz w:val="28"/>
+          <w:szCs w:val="28"/>
+          <w:cs/>
+        </w:rPr>
+        <w:t>क</w:t>
+      </w:r>
+      <w:r>
+        <w:rPr>
+          <w:rFonts w:ascii="Times New Roman" w:hAnsi="Times New Roman" w:cs="Times New Roman"/>
+          <w:sz w:val="28"/>
+          <w:szCs w:val="28"/>
+          <w:cs/>
+        </w:rPr>
+        <w:t>-</w:t>
+      </w:r>
+      <w:r>
+        <w:rPr>
+          <w:rFonts w:ascii="Kokila" w:hAnsi="Kokila" w:cs="Kokila" w:hint="cs"/>
+          <w:sz w:val="28"/>
+          <w:szCs w:val="28"/>
+          <w:cs/>
+        </w:rPr>
+        <w:t>ञ</w:t>
+      </w:r>
+      <w:r>
+        <w:rPr>
+          <w:rFonts w:ascii="Times New Roman" w:hAnsi="Times New Roman" w:cs="Times New Roman"/>
+          <w:sz w:val="28"/>
+          <w:szCs w:val="28"/>
+          <w:cs/>
+        </w:rPr>
+        <w:t>)</w:t>
+      </w:r>
+      <w:r>
+        <w:rPr>
+          <w:rFonts w:ascii="Kokila" w:hAnsi="Kokila" w:cs="Kokila" w:hint="cs"/>
+          <w:sz w:val="28"/>
+          <w:szCs w:val="28"/>
+          <w:cs/>
+          <w:lang w:bidi="ne-NP"/>
+        </w:rPr>
+        <w:t>।</w:t>
+      </w:r>
+    </w:p>
+    <w:p>
+      <w:pPr>
+        <w:spacing w:after="0" w:line="240" w:lineRule="auto"/>
+        <w:ind w:left="360"/>
+        <w:jc w:val="center"/>
+        <w:rPr>
+          <w:rFonts w:ascii="Times New Roman" w:hAnsi="Times New Roman" w:cs="Times New Roman"/>
+          <w:b/>
+          <w:bCs/>
+          <w:i/>
+          <w:iCs/>
+          <w:sz w:val="28"/>
+          <w:szCs w:val="28"/>
+          <w:u w:val="single"/>
+        </w:rPr>
+      </w:pPr>
+      <w:r>
+        <w:rPr>
+          <w:rFonts w:ascii="Times New Roman" w:hAnsi="Times New Roman" w:cs="Times New Roman"/>
+          <w:b/>
+          <w:bCs/>
+          <w:i/>
+          <w:iCs/>
+          <w:sz w:val="28"/>
+          <w:szCs w:val="28"/>
+          <w:u w:val="single"/>
+        </w:rPr>
+        <w:t>School will resume from Shawan 7</w:t>
+      </w:r>
+      <w:r>
+        <w:rPr>
+          <w:rFonts w:ascii="Times New Roman" w:hAnsi="Times New Roman" w:cs="Times New Roman"/>
+          <w:b/>
+          <w:bCs/>
+          <w:i/>
+          <w:iCs/>
+          <w:sz w:val="28"/>
+          <w:szCs w:val="28"/>
+          <w:u w:val="single"/>
+          <w:vertAlign w:val="superscript"/>
+        </w:rPr>
+        <w:t>th</w:t>
+      </w:r>
+      <w:r>
+        <w:rPr>
+          <w:rFonts w:ascii="Times New Roman" w:hAnsi="Times New Roman" w:cs="Times New Roman"/>
+          <w:b/>
+          <w:bCs/>
+          <w:i/>
+          <w:iCs/>
+          <w:sz w:val="28"/>
+          <w:szCs w:val="28"/>
+          <w:u w:val="single"/>
+        </w:rPr>
+        <w:t>.</w:t>
+      </w:r>
+    </w:p>
+    <w:p>
+      <w:pPr>
+        <w:spacing w:after="0" w:line="240" w:lineRule="auto"/>
+        <w:ind w:left="360"/>
+        <w:jc w:val="center"/>
+        <w:rPr>
+          <w:rFonts w:ascii="Times New Roman" w:eastAsiaTheme="minorHAnsi" w:hAnsi="Times New Roman" w:cs="Times New Roman"/>
+          <w:b/>
+          <w:bCs/>
+          <w:i/>
+          <w:iCs/>
+          <w:sz w:val="28"/>
+          <w:szCs w:val="28"/>
+          <w:u w:val="single"/>
+        </w:rPr>
+      </w:pPr>
+    </w:p>
+    <w:p>
+      <w:pPr>
+        <w:spacing w:after="0" w:line="240" w:lineRule="auto"/>
+        <w:ind w:left="360"/>
+        <w:jc w:val="center"/>
+        <w:rPr>
+          <w:rFonts w:ascii="Times New Roman" w:eastAsiaTheme="minorHAnsi" w:hAnsi="Times New Roman" w:cs="Times New Roman"/>
+          <w:b/>
+          <w:bCs/>
+          <w:i/>
+          <w:iCs/>
+          <w:sz w:val="28"/>
+          <w:szCs w:val="28"/>
+          <w:u w:val="single"/>
+        </w:rPr>
+      </w:pPr>
+    </w:p>
+    <w:p>
+      <w:pPr>
+        <w:spacing w:after="0" w:line="240" w:lineRule="auto"/>
+        <w:ind w:left="360"/>
+        <w:jc w:val="center"/>
+        <w:rPr>
+          <w:rFonts w:ascii="Times New Roman" w:eastAsiaTheme="minorHAnsi" w:hAnsi="Times New Roman" w:cs="Times New Roman"/>
+          <w:b/>
+          <w:bCs/>
+          <w:i/>
+          <w:iCs/>
+          <w:sz w:val="28"/>
+          <w:szCs w:val="28"/>
+          <w:u w:val="single"/>
+        </w:rPr>
+      </w:pPr>
+      <w:r>
+        <w:rPr>
+          <w:noProof/>
+        </w:rPr>
+        <w:drawing>
+          <wp:anchor distT="0" distB="0" distL="114300" distR="114300" simplePos="0" relativeHeight="251665408" behindDoc="0" locked="0" layoutInCell="1" allowOverlap="1" wp14:anchorId="6E8839C6" wp14:editId="00BF6EF2">
+            <wp:simplePos x="0" y="0"/>
+            <wp:positionH relativeFrom="margin">
+              <wp:posOffset>5120640</wp:posOffset>
+            </wp:positionH>
+            <wp:positionV relativeFrom="paragraph">
+              <wp:posOffset>117005</wp:posOffset>
+            </wp:positionV>
+            <wp:extent cx="457200" cy="532130"/>
+            <wp:effectExtent l="0" t="0" r="0" b="1905"/>
+            <wp:wrapNone/>
+            <wp:docPr id="524234966" name="Picture 1"/>
+            <wp:cNvGraphicFramePr>
+              <a:graphicFrameLocks xmlns:a="http://schemas.openxmlformats.org/drawingml/2006/main" noChangeAspect="1"/>
+            </wp:cNvGraphicFramePr>
+            <a:graphic xmlns:a="http://schemas.openxmlformats.org/drawingml/2006/main">
+              <a:graphicData uri="http://schemas.openxmlformats.org/drawingml/2006/picture">
+                <pic:pic xmlns:pic="http://schemas.openxmlformats.org/drawingml/2006/picture">
+                  <pic:nvPicPr>
+                    <pic:cNvPr id="64187946" name="Picture 1"/>
+                    <pic:cNvPicPr>
+                      <a:picLocks noChangeAspect="1" noChangeArrowheads="1"/>
+                    </pic:cNvPicPr>
+                  </pic:nvPicPr>
+                  <pic:blipFill>
+                    <a:blip r:embed="rId5">
+                      <a:extLst>
+                        <a:ext uri="{28A0092B-C50C-407E-A947-70E740481C1C}">
+                          <a14:useLocalDpi xmlns:a14="http://schemas.microsoft.com/office/drawing/2010/main" val="0"/>
+                        </a:ext>
+                      </a:extLst>
+                    </a:blip>
+                    <a:srcRect/>
+                    <a:stretch>
+                      <a:fillRect/>
+                    </a:stretch>
+                  </pic:blipFill>
+                  <pic:spPr>
+                    <a:xfrm>
+                      <a:off x="0" y="0"/>
+                      <a:ext cx="457200" cy="532130"/>
+                    </a:xfrm>
+                    <a:prstGeom prst="rect">
+                      <a:avLst/>
+                    </a:prstGeom>
+                    <a:noFill/>
+                  </pic:spPr>
+                </pic:pic>
+              </a:graphicData>
+            </a:graphic>
+          </wp:anchor>
+        </w:drawing>
+      </w:r>
+    </w:p>
+    <w:p>
+      <w:pPr>
+        <w:spacing w:after="0" w:line="240" w:lineRule="auto"/>
+        <w:ind w:left="720" w:firstLine="720"/>
+        <w:rPr>
+          <w:rFonts w:ascii="Times New Roman" w:hAnsi="Times New Roman"/>
+          <w:b/>
+          <w:bCs/>
+          <w:sz w:val="36"/>
+          <w:szCs w:val="36"/>
+        </w:rPr>
+      </w:pPr>
+      <w:r>
+        <w:rPr>
+          <w:rFonts w:ascii="Franklin Gothic Demi" w:hAnsi="Franklin Gothic Demi"/>
+          <w:b/>
+          <w:bCs/>
+          <w:sz w:val="36"/>
+          <w:szCs w:val="36"/>
+        </w:rPr>
+        <w:t>Green Society Public School</w:t>
+      </w:r>
+    </w:p>
+    <w:p>
+      <w:pPr>
+        <w:spacing w:after="0" w:line="240" w:lineRule="auto"/>
+        <w:jc w:val="center"/>
+        <w:rPr>
+          <w:rFonts w:ascii="Times New Roman" w:hAnsi="Times New Roman"/>
+          <w:b/>
+          <w:bCs/>
+          <w:sz w:val="20"/>
+        </w:rPr>
+      </w:pPr>
+      <w:r>
+        <w:rPr>
+          <w:rFonts w:ascii="Times New Roman" w:hAnsi="Times New Roman"/>
+          <w:b/>
+          <w:bCs/>
+          <w:sz w:val="20"/>
+        </w:rPr>
+        <w:t>Ratnanagar-7, Sauraha, Chitwan</w:t>
+      </w:r>
+    </w:p>
+    <w:p>
+      <w:pPr>
+        <w:spacing w:after="0" w:line="240" w:lineRule="auto"/>
+        <w:jc w:val="center"/>
+        <w:rPr>
+          <w:rFonts w:ascii="Times New Roman" w:hAnsi="Times New Roman"/>
+          <w:b/>
+          <w:bCs/>
+          <w:sz w:val="20"/>
+        </w:rPr>
+      </w:pPr>
+      <w:r>
+        <w:rPr>
+          <w:rFonts w:ascii="Times New Roman" w:hAnsi="Times New Roman"/>
+          <w:b/>
+          <w:bCs/>
+          <w:sz w:val="24"/>
+          <w:szCs w:val="24"/>
+          <w:u w:val="single"/>
+        </w:rPr>
+        <w:t>Summer Vacation Assignment - 2082</w:t>
+      </w:r>
+    </w:p>
+    <w:p>
+      <w:pPr>
+        <w:spacing w:after="0" w:line="240" w:lineRule="auto"/>
+        <w:rPr>
+          <w:rFonts w:ascii="Times New Roman" w:hAnsi="Times New Roman" w:cs="Times New Roman"/>
+          <w:sz w:val="24"/>
+          <w:szCs w:val="24"/>
+        </w:rPr>
+      </w:pPr>
+      <w:r>
+        <w:rPr>
+          <w:rFonts w:ascii="Times New Roman" w:hAnsi="Times New Roman" w:cs="Times New Roman"/>
+          <w:sz w:val="24"/>
+          <w:szCs w:val="24"/>
+          <w:u w:val="single"/>
+        </w:rPr>
+        <w:t>Math’s</w:t>
+      </w:r>
+      <w:r>
+        <w:rPr>
+          <w:rFonts w:ascii="Times New Roman" w:hAnsi="Times New Roman" w:cs="Times New Roman"/>
+          <w:sz w:val="24"/>
+          <w:szCs w:val="24"/>
+        </w:rPr>
+        <w:t> </w:t>
+      </w:r>
+    </w:p>
+    <w:p>
+      <w:pPr>
+        <w:spacing w:after="0" w:line="240" w:lineRule="auto"/>
+        <w:ind w:left="360"/>
+        <w:rPr>
+          <w:rFonts w:ascii="Times New Roman" w:hAnsi="Times New Roman" w:cs="Times New Roman"/>
+          <w:sz w:val="24"/>
+          <w:szCs w:val="24"/>
+        </w:rPr>
+      </w:pPr>
+      <w:r>
+        <w:rPr>
+          <w:rFonts w:ascii="Times New Roman" w:hAnsi="Times New Roman" w:cs="Times New Roman"/>
+          <w:sz w:val="24"/>
+          <w:szCs w:val="24"/>
+        </w:rPr>
+        <w:t>1. Cut and paste different types of shapes in chart paper. </w:t>
+      </w:r>
+    </w:p>
+    <w:p>
+      <w:pPr>
+        <w:spacing w:after="0" w:line="240" w:lineRule="auto"/>
+        <w:rPr>
+          <w:rFonts w:ascii="Times New Roman" w:hAnsi="Times New Roman" w:cs="Times New Roman"/>
+          <w:sz w:val="24"/>
+          <w:szCs w:val="24"/>
+        </w:rPr>
+      </w:pPr>
+      <w:r>
+        <w:rPr>
+          <w:rFonts w:ascii="Times New Roman" w:hAnsi="Times New Roman" w:cs="Times New Roman"/>
+          <w:sz w:val="24"/>
+          <w:szCs w:val="24"/>
+          <w:u w:val="single"/>
+        </w:rPr>
+        <w:t>Paragon</w:t>
+      </w:r>
+      <w:r>
+        <w:rPr>
+          <w:rFonts w:ascii="Times New Roman" w:hAnsi="Times New Roman" w:cs="Times New Roman"/>
+          <w:sz w:val="24"/>
+          <w:szCs w:val="24"/>
+        </w:rPr>
+        <w:t> </w:t>
+      </w:r>
+    </w:p>
+    <w:p>
+      <w:pPr>
+        <w:spacing w:after="0" w:line="240" w:lineRule="auto"/>
+        <w:ind w:left="360"/>
+        <w:rPr>
+          <w:rFonts w:ascii="Times New Roman" w:hAnsi="Times New Roman" w:cs="Times New Roman"/>
+          <w:sz w:val="24"/>
+          <w:szCs w:val="24"/>
+        </w:rPr>
+      </w:pPr>
+      <w:r>
+        <w:rPr>
+          <w:rFonts w:ascii="Times New Roman" w:hAnsi="Times New Roman" w:cs="Times New Roman"/>
+          <w:sz w:val="24"/>
+          <w:szCs w:val="24"/>
+        </w:rPr>
+        <w:t>2. Read unit 1&amp;2 question answers. </w:t>
+      </w:r>
+    </w:p>
+    <w:p>
+      <w:pPr>
+        <w:spacing w:after="0" w:line="240" w:lineRule="auto"/>
+        <w:rPr>
+          <w:rFonts w:ascii="Times New Roman" w:hAnsi="Times New Roman" w:cs="Times New Roman"/>
+          <w:sz w:val="24"/>
+          <w:szCs w:val="24"/>
+        </w:rPr>
+      </w:pPr>
+      <w:r>
+        <w:rPr>
+          <w:rFonts w:ascii="Times New Roman" w:hAnsi="Times New Roman" w:cs="Times New Roman"/>
+          <w:sz w:val="24"/>
+          <w:szCs w:val="24"/>
+          <w:u w:val="single"/>
+        </w:rPr>
+        <w:t>Science</w:t>
+      </w:r>
+      <w:r>
+        <w:rPr>
+          <w:rFonts w:ascii="Times New Roman" w:hAnsi="Times New Roman" w:cs="Times New Roman"/>
+          <w:sz w:val="24"/>
+          <w:szCs w:val="24"/>
+        </w:rPr>
+        <w:t> </w:t>
+      </w:r>
+    </w:p>
+    <w:p>
+      <w:pPr>
+        <w:spacing w:after="0" w:line="240" w:lineRule="auto"/>
+        <w:ind w:left="360"/>
+        <w:rPr>
+          <w:rFonts w:ascii="Times New Roman" w:hAnsi="Times New Roman" w:cs="Times New Roman"/>
+          <w:sz w:val="24"/>
+          <w:szCs w:val="24"/>
+        </w:rPr>
+      </w:pPr>
+      <w:r>
+        <w:rPr>
+          <w:rFonts w:ascii="Times New Roman" w:hAnsi="Times New Roman" w:cs="Times New Roman"/>
+          <w:sz w:val="24"/>
+          <w:szCs w:val="24"/>
+        </w:rPr>
+        <w:t>3. Collect 3/3 living and non-living things pictures and paste in chart paper. </w:t>
+      </w:r>
+    </w:p>
+    <w:p>
+      <w:pPr>
+        <w:spacing w:after="0" w:line="240" w:lineRule="auto"/>
+        <w:rPr>
+          <w:rFonts w:ascii="Times New Roman" w:hAnsi="Times New Roman" w:cs="Times New Roman"/>
+          <w:sz w:val="24"/>
+          <w:szCs w:val="24"/>
+        </w:rPr>
+      </w:pPr>
+      <w:r>
+        <w:rPr>
+          <w:rFonts w:ascii="Kokila" w:hAnsi="Kokila" w:cs="Kokila" w:hint="cs"/>
+          <w:sz w:val="24"/>
+          <w:szCs w:val="24"/>
+          <w:u w:val="single"/>
+          <w:cs/>
+          <w:lang w:bidi="hi-IN"/>
+        </w:rPr>
+        <w:t>सेरोफेरो</w:t>
+      </w:r>
+      <w:r>
+        <w:rPr>
+          <w:rFonts w:ascii="Times New Roman" w:hAnsi="Times New Roman" w:cs="Times New Roman"/>
+          <w:sz w:val="24"/>
+          <w:szCs w:val="24"/>
+        </w:rPr>
+        <w:t> </w:t>
+      </w:r>
+    </w:p>
+    <w:p>
+      <w:pPr>
+        <w:spacing w:after="0" w:line="240" w:lineRule="auto"/>
+        <w:ind w:left="360"/>
+        <w:rPr>
+          <w:rFonts w:ascii="Times New Roman" w:hAnsi="Times New Roman" w:cs="Times New Roman"/>
+          <w:sz w:val="28"/>
+          <w:szCs w:val="28"/>
+        </w:rPr>
+      </w:pPr>
+      <w:r>
+        <w:rPr>
+          <w:rFonts w:ascii="Kokila" w:hAnsi="Kokila" w:cs="Kokila"/>
+          <w:sz w:val="28"/>
+          <w:szCs w:val="28"/>
+          <w:lang w:bidi="hi-IN"/>
+        </w:rPr>
+        <w:t xml:space="preserve">4. </w:t>
+      </w:r>
+      <w:r>
+        <w:rPr>
+          <w:rFonts w:ascii="Kokila" w:hAnsi="Kokila" w:cs="Kokila" w:hint="cs"/>
+          <w:sz w:val="28"/>
+          <w:szCs w:val="28"/>
+          <w:cs/>
+          <w:lang w:bidi="hi-IN"/>
+        </w:rPr>
+        <w:t>प‍ोषक</w:t>
+      </w:r>
+      <w:r>
+        <w:rPr>
+          <w:rFonts w:ascii="Times New Roman" w:hAnsi="Times New Roman" w:cs="Times New Roman"/>
+          <w:sz w:val="28"/>
+          <w:szCs w:val="28"/>
+        </w:rPr>
+        <w:t xml:space="preserve"> </w:t>
+      </w:r>
+      <w:r>
+        <w:rPr>
+          <w:rFonts w:ascii="Kokila" w:hAnsi="Kokila" w:cs="Kokila" w:hint="cs"/>
+          <w:sz w:val="28"/>
+          <w:szCs w:val="28"/>
+          <w:cs/>
+          <w:lang w:bidi="hi-IN"/>
+        </w:rPr>
+        <w:t>र</w:t>
+      </w:r>
+      <w:r>
+        <w:rPr>
+          <w:rFonts w:ascii="Times New Roman" w:hAnsi="Times New Roman" w:cs="Times New Roman"/>
+          <w:sz w:val="28"/>
+          <w:szCs w:val="28"/>
+        </w:rPr>
+        <w:t xml:space="preserve"> </w:t>
+      </w:r>
+      <w:r>
+        <w:rPr>
+          <w:rFonts w:ascii="Kokila" w:hAnsi="Kokila" w:cs="Kokila" w:hint="cs"/>
+          <w:sz w:val="28"/>
+          <w:szCs w:val="28"/>
+          <w:cs/>
+          <w:lang w:bidi="hi-IN"/>
+        </w:rPr>
+        <w:t>पत्रु</w:t>
+      </w:r>
+      <w:r>
+        <w:rPr>
+          <w:rFonts w:ascii="Times New Roman" w:hAnsi="Times New Roman" w:cs="Times New Roman"/>
+          <w:sz w:val="28"/>
+          <w:szCs w:val="28"/>
+        </w:rPr>
+        <w:t xml:space="preserve"> </w:t>
+      </w:r>
+      <w:r>
+        <w:rPr>
+          <w:rFonts w:ascii="Kokila" w:hAnsi="Kokila" w:cs="Kokila" w:hint="cs"/>
+          <w:sz w:val="28"/>
+          <w:szCs w:val="28"/>
+          <w:cs/>
+          <w:lang w:bidi="hi-IN"/>
+        </w:rPr>
+        <w:t>खानेकुराको</w:t>
+      </w:r>
+      <w:r>
+        <w:rPr>
+          <w:rFonts w:ascii="Times New Roman" w:hAnsi="Times New Roman" w:cs="Times New Roman"/>
+          <w:sz w:val="28"/>
+          <w:szCs w:val="28"/>
+        </w:rPr>
+        <w:t xml:space="preserve"> </w:t>
+      </w:r>
+      <w:r>
+        <w:rPr>
+          <w:rFonts w:ascii="Kokila" w:hAnsi="Kokila" w:cs="Kokila" w:hint="cs"/>
+          <w:sz w:val="28"/>
+          <w:szCs w:val="28"/>
+          <w:cs/>
+          <w:lang w:bidi="hi-IN"/>
+        </w:rPr>
+        <w:t>चित्र</w:t>
+      </w:r>
+      <w:r>
+        <w:rPr>
+          <w:rFonts w:ascii="Times New Roman" w:hAnsi="Times New Roman" w:cs="Times New Roman"/>
+          <w:sz w:val="28"/>
+          <w:szCs w:val="28"/>
+        </w:rPr>
+        <w:t xml:space="preserve"> </w:t>
+      </w:r>
+      <w:r>
+        <w:rPr>
+          <w:rFonts w:ascii="Kokila" w:hAnsi="Kokila" w:cs="Kokila" w:hint="cs"/>
+          <w:sz w:val="28"/>
+          <w:szCs w:val="28"/>
+          <w:cs/>
+          <w:lang w:bidi="hi-IN"/>
+        </w:rPr>
+        <w:t>काटी</w:t>
+      </w:r>
+      <w:r>
+        <w:rPr>
+          <w:rFonts w:ascii="Times New Roman" w:hAnsi="Times New Roman" w:cs="Times New Roman"/>
+          <w:sz w:val="28"/>
+          <w:szCs w:val="28"/>
+        </w:rPr>
+        <w:t xml:space="preserve"> </w:t>
+      </w:r>
+      <w:r>
+        <w:rPr>
+          <w:rFonts w:ascii="Kokila" w:hAnsi="Kokila" w:cs="Kokila" w:hint="cs"/>
+          <w:sz w:val="28"/>
+          <w:szCs w:val="28"/>
+          <w:cs/>
+          <w:lang w:bidi="hi-IN"/>
+        </w:rPr>
+        <w:t>चार्ट</w:t>
+      </w:r>
+      <w:r>
+        <w:rPr>
+          <w:rFonts w:ascii="Times New Roman" w:hAnsi="Times New Roman" w:cs="Times New Roman"/>
+          <w:sz w:val="28"/>
+          <w:szCs w:val="28"/>
+        </w:rPr>
+        <w:t xml:space="preserve"> </w:t>
+      </w:r>
+      <w:r>
+        <w:rPr>
+          <w:rFonts w:ascii="Kokila" w:hAnsi="Kokila" w:cs="Kokila" w:hint="cs"/>
+          <w:sz w:val="28"/>
+          <w:szCs w:val="28"/>
+          <w:cs/>
+          <w:lang w:bidi="hi-IN"/>
+        </w:rPr>
+        <w:t>पेपरमा</w:t>
+      </w:r>
+      <w:r>
+        <w:rPr>
+          <w:rFonts w:ascii="Times New Roman" w:hAnsi="Times New Roman" w:cs="Times New Roman"/>
+          <w:sz w:val="28"/>
+          <w:szCs w:val="28"/>
+        </w:rPr>
+        <w:t xml:space="preserve"> </w:t>
+      </w:r>
+      <w:r>
+        <w:rPr>
+          <w:rFonts w:ascii="Kokila" w:hAnsi="Kokila" w:cs="Kokila" w:hint="cs"/>
+          <w:sz w:val="28"/>
+          <w:szCs w:val="28"/>
+          <w:cs/>
+          <w:lang w:bidi="hi-IN"/>
+        </w:rPr>
+        <w:t>टास्नुहोस्</w:t>
+      </w:r>
+      <w:r>
+        <w:rPr>
+          <w:rFonts w:ascii="Times New Roman" w:hAnsi="Times New Roman" w:cs="Times New Roman"/>
+          <w:sz w:val="28"/>
+          <w:szCs w:val="28"/>
+        </w:rPr>
+        <w:t xml:space="preserve"> </w:t>
+      </w:r>
+      <w:r>
+        <w:rPr>
+          <w:rFonts w:ascii="Kokila" w:hAnsi="Kokila" w:cs="Kokila" w:hint="cs"/>
+          <w:sz w:val="28"/>
+          <w:szCs w:val="28"/>
+          <w:cs/>
+          <w:lang w:bidi="ne-NP"/>
+        </w:rPr>
+        <w:t>।</w:t>
+      </w:r>
+      <w:r>
+        <w:rPr>
+          <w:rFonts w:ascii="Times New Roman" w:hAnsi="Times New Roman" w:cs="Times New Roman"/>
+          <w:sz w:val="28"/>
+          <w:szCs w:val="28"/>
+        </w:rPr>
+        <w:t> </w:t>
+      </w:r>
+    </w:p>
+    <w:p>
+      <w:pPr>
+        <w:spacing w:after="0" w:line="240" w:lineRule="auto"/>
+        <w:rPr>
+          <w:rFonts w:ascii="Times New Roman" w:hAnsi="Times New Roman" w:cs="Times New Roman"/>
+          <w:sz w:val="24"/>
+          <w:szCs w:val="24"/>
+        </w:rPr>
+      </w:pPr>
+      <w:r>
+        <w:rPr>
+          <w:rFonts w:ascii="Kokila" w:hAnsi="Kokila" w:cs="Kokila" w:hint="cs"/>
+          <w:sz w:val="24"/>
+          <w:szCs w:val="24"/>
+          <w:u w:val="single"/>
+          <w:cs/>
+          <w:lang w:bidi="hi-IN"/>
+        </w:rPr>
+        <w:t>नेपाली</w:t>
+      </w:r>
+      <w:r>
+        <w:rPr>
+          <w:rFonts w:ascii="Times New Roman" w:hAnsi="Times New Roman" w:cs="Times New Roman"/>
+          <w:sz w:val="24"/>
+          <w:szCs w:val="24"/>
+        </w:rPr>
+        <w:t> </w:t>
+      </w:r>
+    </w:p>
+    <w:p>
+      <w:pPr>
+        <w:spacing w:after="0" w:line="240" w:lineRule="auto"/>
+        <w:ind w:left="360"/>
+        <w:rPr>
+          <w:rFonts w:ascii="Times New Roman" w:hAnsi="Times New Roman" w:cs="Times New Roman"/>
+          <w:sz w:val="28"/>
+          <w:szCs w:val="28"/>
+        </w:rPr>
+      </w:pPr>
+      <w:r>
+        <w:rPr>
+          <w:rFonts w:ascii="Kokila" w:hAnsi="Kokila" w:cs="Kokila"/>
+          <w:sz w:val="28"/>
+          <w:szCs w:val="28"/>
+          <w:lang w:bidi="hi-IN"/>
+        </w:rPr>
+        <w:t xml:space="preserve">5. </w:t>
+      </w:r>
+      <w:r>
+        <w:rPr>
+          <w:rFonts w:ascii="Kokila" w:hAnsi="Kokila" w:cs="Kokila" w:hint="cs"/>
+          <w:sz w:val="28"/>
+          <w:szCs w:val="28"/>
+          <w:cs/>
+          <w:lang w:bidi="hi-IN"/>
+        </w:rPr>
+        <w:t>बाहृखरी</w:t>
+      </w:r>
+      <w:r>
+        <w:rPr>
+          <w:rFonts w:ascii="Times New Roman" w:hAnsi="Times New Roman" w:cs="Times New Roman"/>
+          <w:sz w:val="28"/>
+          <w:szCs w:val="28"/>
+        </w:rPr>
+        <w:t xml:space="preserve"> </w:t>
+      </w:r>
+      <w:r>
+        <w:rPr>
+          <w:rFonts w:ascii="Kokila" w:hAnsi="Kokila" w:cs="Kokila" w:hint="cs"/>
+          <w:sz w:val="28"/>
+          <w:szCs w:val="28"/>
+          <w:cs/>
+          <w:lang w:bidi="hi-IN"/>
+        </w:rPr>
+        <w:t>लेख्नुहोस्</w:t>
+      </w:r>
+      <w:r>
+        <w:rPr>
+          <w:rFonts w:ascii="Times New Roman" w:hAnsi="Times New Roman" w:cs="Times New Roman"/>
+          <w:sz w:val="28"/>
+          <w:szCs w:val="28"/>
+        </w:rPr>
+        <w:t xml:space="preserve"> (</w:t>
+      </w:r>
+      <w:r>
+        <w:rPr>
+          <w:rFonts w:ascii="Kokila" w:hAnsi="Kokila" w:cs="Kokila" w:hint="cs"/>
+          <w:sz w:val="28"/>
+          <w:szCs w:val="28"/>
+          <w:cs/>
+        </w:rPr>
+        <w:t>क</w:t>
+      </w:r>
+      <w:r>
+        <w:rPr>
+          <w:rFonts w:ascii="Times New Roman" w:hAnsi="Times New Roman" w:cs="Times New Roman"/>
+          <w:sz w:val="28"/>
+          <w:szCs w:val="28"/>
+          <w:cs/>
+        </w:rPr>
+        <w:t>-</w:t>
+      </w:r>
+      <w:r>
+        <w:rPr>
+          <w:rFonts w:ascii="Kokila" w:hAnsi="Kokila" w:cs="Kokila" w:hint="cs"/>
+          <w:sz w:val="28"/>
+          <w:szCs w:val="28"/>
+          <w:cs/>
+        </w:rPr>
+        <w:t>ञ</w:t>
+      </w:r>
+      <w:r>
+        <w:rPr>
+          <w:rFonts w:ascii="Times New Roman" w:hAnsi="Times New Roman" w:cs="Times New Roman"/>
+          <w:sz w:val="28"/>
+          <w:szCs w:val="28"/>
+          <w:cs/>
+        </w:rPr>
+        <w:t>)</w:t>
+      </w:r>
+      <w:r>
+        <w:rPr>
+          <w:rFonts w:ascii="Kokila" w:hAnsi="Kokila" w:cs="Kokila" w:hint="cs"/>
+          <w:sz w:val="28"/>
+          <w:szCs w:val="28"/>
+          <w:cs/>
+          <w:lang w:bidi="ne-NP"/>
+        </w:rPr>
+        <w:t>।</w:t>
+      </w:r>
+    </w:p>
+    <w:p>
+      <w:pPr>
+        <w:spacing w:after="0" w:line="240" w:lineRule="auto"/>
+        <w:ind w:left="360"/>
+        <w:jc w:val="center"/>
+        <w:rPr>
+          <w:rFonts w:ascii="Times New Roman" w:hAnsi="Times New Roman" w:cs="Times New Roman"/>
+          <w:b/>
+          <w:bCs/>
+          <w:i/>
+          <w:iCs/>
+          <w:sz w:val="28"/>
+          <w:szCs w:val="28"/>
+          <w:u w:val="single"/>
+        </w:rPr>
+      </w:pPr>
+      <w:r>
+        <w:rPr>
+          <w:rFonts w:ascii="Times New Roman" w:hAnsi="Times New Roman" w:cs="Times New Roman"/>
+          <w:b/>
+          <w:bCs/>
+          <w:i/>
+          <w:iCs/>
+          <w:sz w:val="28"/>
+          <w:szCs w:val="28"/>
+          <w:u w:val="single"/>
+        </w:rPr>
+        <w:t>School will resume from Shawan 7</w:t>
+      </w:r>
+      <w:r>
+        <w:rPr>
+          <w:rFonts w:ascii="Times New Roman" w:hAnsi="Times New Roman" w:cs="Times New Roman"/>
+          <w:b/>
+          <w:bCs/>
+          <w:i/>
+          <w:iCs/>
+          <w:sz w:val="28"/>
+          <w:szCs w:val="28"/>
+          <w:u w:val="single"/>
+          <w:vertAlign w:val="superscript"/>
+        </w:rPr>
+        <w:t>th</w:t>
+      </w:r>
+      <w:r>
+        <w:rPr>
+          <w:rFonts w:ascii="Times New Roman" w:hAnsi="Times New Roman" w:cs="Times New Roman"/>
+          <w:b/>
+          <w:bCs/>
+          <w:i/>
+          <w:iCs/>
+          <w:sz w:val="28"/>
+          <w:szCs w:val="28"/>
+          <w:u w:val="single"/>
+        </w:rPr>
+        <w:t>.</w:t>
+      </w:r>
+    </w:p>
+    <w:p>
+      <w:pPr>
+        <w:spacing w:after="0" w:line="240" w:lineRule="auto"/>
+        <w:ind w:left="360"/>
+        <w:jc w:val="center"/>
+        <w:rPr>
+          <w:rFonts w:ascii="Times New Roman" w:eastAsiaTheme="minorHAnsi" w:hAnsi="Times New Roman" w:cs="Times New Roman"/>
+          <w:b/>
+          <w:bCs/>
+          <w:i/>
+          <w:iCs/>
+          <w:sz w:val="28"/>
+          <w:szCs w:val="28"/>
+          <w:u w:val="single"/>
+        </w:rPr>
+      </w:pPr>
     </w:p>
     <w:p/>
     <w:sectPr>
       <w:pgSz w:w="16838" w:h="11906" w:orient="landscape" w:code="9"/>
-      <w:pgMar w:top="720" w:right="720" w:bottom="720" w:left="720" w:header="720" w:footer="720" w:gutter="0"/>
+      <w:pgMar w:top="810" w:right="720" w:bottom="360" w:left="720" w:header="720" w:footer="720" w:gutter="0"/>
       <w:cols w:num="2" w:space="720"/>
       <w:docGrid w:linePitch="360"/>
     </w:sectPr>
@@ -1703,7 +3917,7 @@
   <w:style w:type="paragraph" w:default="1" w:styleId="Normal">
     <w:name w:val="Normal"/>
     <w:qFormat/>
-    <w:rsid w:val="00E53795"/>
+    <w:rsid w:val="00686850"/>
     <w:pPr>
       <w:spacing w:after="200" w:line="276" w:lineRule="auto"/>
     </w:pPr>

</xml_diff>